<commit_message>
update the newest FileSystemManager.java
update the newest FileSystemManager.java from lms. Now it can transfer file (only test one time transfer) in Windows and Linux, but still cannot in uni server(dimefox). There are some unnecessary log.info in Class Connection, which I use to debug. Plz ignore them. They 'll be deleted after total debugging.
</commit_message>
<xml_diff>
--- a/project1/记录.docx
+++ b/project1/记录.docx
@@ -253,68 +253,13 @@
         </w:numPr>
         <w:ind w:firstLineChars="0"/>
         <w:rPr>
-          <w:lang w:val="en-AU"/>
-        </w:rPr>
-      </w:pPr>
-      <w:r>
-        <w:rPr>
-          <w:rFonts w:hint="eastAsia"/>
-        </w:rPr>
-        <w:t>在ubuntu的jdk</w:t>
-      </w:r>
-      <w:r>
-        <w:t>8</w:t>
-      </w:r>
-      <w:r>
-        <w:rPr>
-          <w:rFonts w:hint="eastAsia"/>
-          <w:lang w:val="en-AU"/>
-        </w:rPr>
-        <w:t>和12</w:t>
-      </w:r>
-      <w:r>
-        <w:rPr>
-          <w:rFonts w:hint="eastAsia"/>
-        </w:rPr>
-        <w:t>下无bug</w:t>
-      </w:r>
-      <w:r>
-        <w:rPr>
-          <w:rFonts w:hint="eastAsia"/>
-          <w:lang w:val="en-AU"/>
-        </w:rPr>
-        <w:t>，完成传输文件并</w:t>
-      </w:r>
-      <w:r>
-        <w:rPr>
-          <w:rFonts w:hint="eastAsia"/>
-          <w:lang w:val="en-AU"/>
-        </w:rPr>
-        <w:t>验证后去掉后缀</w:t>
-      </w:r>
-      <w:proofErr w:type="spellStart"/>
-      <w:r>
-        <w:rPr>
-          <w:rFonts w:hint="eastAsia"/>
-          <w:lang w:val="en-AU"/>
-        </w:rPr>
-        <w:t>bitbox</w:t>
-      </w:r>
-      <w:proofErr w:type="spellEnd"/>
-    </w:p>
-    <w:p/>
-    <w:p>
-      <w:pPr>
-        <w:pStyle w:val="a5"/>
-        <w:numPr>
-          <w:ilvl w:val="0"/>
-          <w:numId w:val="1"/>
-        </w:numPr>
-        <w:ind w:firstLineChars="0"/>
-      </w:pPr>
-      <w:r>
-        <w:rPr>
-          <w:rFonts w:hint="eastAsia"/>
+          <w:strike/>
+        </w:rPr>
+      </w:pPr>
+      <w:r>
+        <w:rPr>
+          <w:rFonts w:hint="eastAsia"/>
+          <w:strike/>
         </w:rPr>
         <w:t>在win的jdk11下，完成传输文件，但卡在验证。</w:t>
       </w:r>
@@ -370,34 +315,42 @@
           <w:numId w:val="1"/>
         </w:numPr>
         <w:ind w:firstLineChars="0"/>
-      </w:pPr>
-      <w:r>
-        <w:rPr>
-          <w:rFonts w:hint="eastAsia"/>
+        <w:rPr>
+          <w:strike/>
+        </w:rPr>
+      </w:pPr>
+      <w:r>
+        <w:rPr>
+          <w:rFonts w:hint="eastAsia"/>
+          <w:strike/>
         </w:rPr>
         <w:t>在win的jdk12下</w:t>
       </w:r>
       <w:r>
         <w:rPr>
           <w:rFonts w:hint="eastAsia"/>
+          <w:strike/>
         </w:rPr>
         <w:t>，完成传输文件，但卡在验证</w:t>
       </w:r>
       <w:r>
         <w:rPr>
           <w:rFonts w:hint="eastAsia"/>
+          <w:strike/>
         </w:rPr>
         <w:t>-</w:t>
       </w:r>
       <w:r>
         <w:rPr>
           <w:rFonts w:hint="eastAsia"/>
+          <w:strike/>
           <w:lang w:val="en-AU"/>
         </w:rPr>
         <w:t>使用win下生成的runnable</w:t>
       </w:r>
       <w:r>
         <w:rPr>
+          <w:strike/>
           <w:lang w:val="en-AU"/>
         </w:rPr>
         <w:t xml:space="preserve"> </w:t>
@@ -405,6 +358,7 @@
       <w:r>
         <w:rPr>
           <w:rFonts w:hint="eastAsia"/>
+          <w:strike/>
           <w:lang w:val="en-AU"/>
         </w:rPr>
         <w:t>jar一样</w:t>
@@ -454,41 +408,74 @@
       </w:r>
     </w:p>
     <w:p>
-      <w:r>
-        <w:rPr>
-          <w:rFonts w:hint="eastAsia"/>
+      <w:pPr>
+        <w:rPr>
+          <w:strike/>
+        </w:rPr>
+      </w:pPr>
+      <w:r>
+        <w:rPr>
+          <w:rFonts w:hint="eastAsia"/>
+          <w:strike/>
         </w:rPr>
         <w:t>问题在</w:t>
       </w:r>
       <w:r>
+        <w:rPr>
+          <w:strike/>
+        </w:rPr>
         <w:t>while ((</w:t>
       </w:r>
       <w:proofErr w:type="spellStart"/>
       <w:r>
+        <w:rPr>
+          <w:strike/>
+        </w:rPr>
         <w:t>bytesCount</w:t>
       </w:r>
       <w:proofErr w:type="spellEnd"/>
       <w:r>
+        <w:rPr>
+          <w:strike/>
+        </w:rPr>
         <w:t xml:space="preserve"> = </w:t>
       </w:r>
       <w:proofErr w:type="spellStart"/>
       <w:r>
+        <w:rPr>
+          <w:strike/>
+        </w:rPr>
         <w:t>fis.read</w:t>
       </w:r>
       <w:proofErr w:type="spellEnd"/>
       <w:r>
+        <w:rPr>
+          <w:strike/>
+        </w:rPr>
         <w:t>(</w:t>
       </w:r>
       <w:proofErr w:type="spellStart"/>
       <w:r>
+        <w:rPr>
+          <w:strike/>
+        </w:rPr>
         <w:t>byteArray</w:t>
       </w:r>
       <w:proofErr w:type="spellEnd"/>
       <w:r>
+        <w:rPr>
+          <w:strike/>
+        </w:rPr>
         <w:t>)) != -1) {</w:t>
       </w:r>
     </w:p>
-    <w:p/>
+    <w:p>
+      <w:pPr>
+        <w:rPr>
+          <w:strike/>
+        </w:rPr>
+      </w:pPr>
+    </w:p>
     <w:p>
       <w:pPr>
         <w:pStyle w:val="a5"/>
@@ -497,10 +484,14 @@
           <w:numId w:val="1"/>
         </w:numPr>
         <w:ind w:firstLineChars="0"/>
-      </w:pPr>
-      <w:r>
-        <w:rPr>
-          <w:rFonts w:hint="eastAsia"/>
+        <w:rPr>
+          <w:strike/>
+        </w:rPr>
+      </w:pPr>
+      <w:r>
+        <w:rPr>
+          <w:rFonts w:hint="eastAsia"/>
+          <w:strike/>
         </w:rPr>
         <w:t>在</w:t>
       </w:r>
@@ -508,64 +499,82 @@
       <w:r>
         <w:rPr>
           <w:rFonts w:hint="eastAsia"/>
+          <w:strike/>
         </w:rPr>
         <w:t>uni</w:t>
       </w:r>
       <w:proofErr w:type="spellEnd"/>
       <w:r>
+        <w:rPr>
+          <w:strike/>
+        </w:rPr>
         <w:t xml:space="preserve"> </w:t>
       </w:r>
       <w:r>
         <w:rPr>
           <w:rFonts w:hint="eastAsia"/>
+          <w:strike/>
         </w:rPr>
         <w:t>serve</w:t>
       </w:r>
       <w:r>
         <w:rPr>
           <w:rFonts w:hint="eastAsia"/>
+          <w:strike/>
         </w:rPr>
         <w:t>r</w:t>
       </w:r>
       <w:r>
+        <w:rPr>
+          <w:strike/>
+        </w:rPr>
         <w:t>(</w:t>
       </w:r>
       <w:r>
         <w:rPr>
           <w:rFonts w:hint="eastAsia"/>
+          <w:strike/>
         </w:rPr>
         <w:t>jdk1.8</w:t>
       </w:r>
       <w:r>
+        <w:rPr>
+          <w:strike/>
+        </w:rPr>
         <w:t>)</w:t>
       </w:r>
       <w:r>
         <w:rPr>
           <w:rFonts w:hint="eastAsia"/>
+          <w:strike/>
         </w:rPr>
         <w:t>下，</w:t>
       </w:r>
       <w:r>
         <w:rPr>
           <w:rFonts w:hint="eastAsia"/>
+          <w:strike/>
         </w:rPr>
         <w:t>仅能创建空文件，没有传输文件数据</w:t>
       </w:r>
       <w:r>
         <w:rPr>
           <w:rFonts w:hint="eastAsia"/>
+          <w:strike/>
         </w:rPr>
         <w:t>-</w:t>
       </w:r>
       <w:r>
         <w:rPr>
           <w:rFonts w:hint="eastAsia"/>
+          <w:strike/>
           <w:lang w:val="en-AU"/>
         </w:rPr>
         <w:t>使用win下生成的runnable</w:t>
       </w:r>
       <w:r>
         <w:rPr>
+          <w:strike/>
           <w:lang w:val="en-AU"/>
         </w:rPr>
         <w:t xml:space="preserve"> </w:t>
@@ -573,6 +582,7 @@
       <w:r>
         <w:rPr>
           <w:rFonts w:hint="eastAsia"/>
+          <w:strike/>
           <w:lang w:val="en-AU"/>
         </w:rPr>
         <w:t>jar一样</w:t>
@@ -582,6 +592,7 @@
       <w:pPr>
         <w:rPr>
           <w:rFonts w:ascii="Consolas" w:hAnsi="Consolas" w:cs="Consolas"/>
+          <w:strike/>
           <w:color w:val="000000"/>
           <w:kern w:val="0"/>
           <w:sz w:val="28"/>
@@ -591,6 +602,7 @@
       </w:pPr>
       <w:r>
         <w:rPr>
+          <w:strike/>
           <w:noProof/>
         </w:rPr>
         <w:drawing>
@@ -631,29 +643,50 @@
       </w:r>
     </w:p>
     <w:p>
-      <w:r>
-        <w:rPr>
-          <w:rFonts w:hint="eastAsia"/>
+      <w:pPr>
+        <w:rPr>
+          <w:strike/>
+        </w:rPr>
+      </w:pPr>
+      <w:r>
+        <w:rPr>
+          <w:rFonts w:hint="eastAsia"/>
+          <w:strike/>
         </w:rPr>
         <w:t>卡在</w:t>
       </w:r>
       <w:r>
+        <w:rPr>
+          <w:strike/>
+        </w:rPr>
         <w:t xml:space="preserve">lock = </w:t>
       </w:r>
       <w:proofErr w:type="spellStart"/>
       <w:r>
+        <w:rPr>
+          <w:strike/>
+        </w:rPr>
         <w:t>channel.</w:t>
       </w:r>
       <w:proofErr w:type="gramStart"/>
       <w:r>
+        <w:rPr>
+          <w:strike/>
+        </w:rPr>
         <w:t>lock</w:t>
       </w:r>
       <w:proofErr w:type="spellEnd"/>
       <w:r>
+        <w:rPr>
+          <w:strike/>
+        </w:rPr>
         <w:t>(</w:t>
       </w:r>
       <w:proofErr w:type="gramEnd"/>
       <w:r>
+        <w:rPr>
+          <w:strike/>
+        </w:rPr>
         <w:t>);</w:t>
       </w:r>
     </w:p>

</xml_diff>

<commit_message>
update newest FileSystemManager.java and perfect the function
</commit_message>
<xml_diff>
--- a/project1/记录.docx
+++ b/project1/记录.docx
@@ -4,42 +4,249 @@
   <w:body>
     <w:p>
       <w:pPr>
-        <w:rPr>
-          <w:noProof/>
-        </w:rPr>
-      </w:pPr>
-      <w:r>
-        <w:rPr>
-          <w:rFonts w:hint="eastAsia"/>
-          <w:noProof/>
-        </w:rPr>
-        <w:t>当启动程序后，再</w:t>
-      </w:r>
-      <w:r>
-        <w:rPr>
-          <w:rFonts w:hint="eastAsia"/>
-          <w:noProof/>
-        </w:rPr>
-        <w:t>同步盘中创建一个文件</w:t>
-      </w:r>
-      <w:r>
-        <w:rPr>
-          <w:rFonts w:hint="eastAsia"/>
-          <w:noProof/>
-        </w:rPr>
-        <w:t>txt。</w:t>
+        <w:pBdr>
+          <w:bottom w:val="single" w:sz="6" w:space="1" w:color="auto"/>
+        </w:pBdr>
+        <w:rPr>
+          <w:lang w:val="en-AU"/>
+        </w:rPr>
+      </w:pPr>
+      <w:r>
+        <w:t>Peer A</w:t>
+      </w:r>
+      <w:r>
+        <w:rPr>
+          <w:rFonts w:hint="eastAsia"/>
+          <w:lang w:val="en-AU"/>
+        </w:rPr>
+        <w:t>在开始时对peers中的尝试连接，对于未能连接上的之后是否要再进行尝试连接？</w:t>
       </w:r>
     </w:p>
     <w:p>
+      <w:pPr>
+        <w:pBdr>
+          <w:bottom w:val="single" w:sz="6" w:space="1" w:color="auto"/>
+        </w:pBdr>
+        <w:rPr>
+          <w:rFonts w:hint="eastAsia"/>
+          <w:lang w:val="en-AU"/>
+        </w:rPr>
+      </w:pPr>
+      <w:r>
+        <w:rPr>
+          <w:rFonts w:hint="eastAsia"/>
+          <w:lang w:val="en-AU"/>
+        </w:rPr>
+        <w:t>Peer</w:t>
+      </w:r>
+      <w:r>
+        <w:rPr>
+          <w:lang w:val="en-AU"/>
+        </w:rPr>
+        <w:t xml:space="preserve"> B</w:t>
+      </w:r>
+      <w:r>
+        <w:rPr>
+          <w:rFonts w:hint="eastAsia"/>
+          <w:lang w:val="en-AU"/>
+        </w:rPr>
+        <w:t>的configuration中的peers有peer</w:t>
+      </w:r>
+      <w:r>
+        <w:rPr>
+          <w:lang w:val="en-AU"/>
+        </w:rPr>
+        <w:t xml:space="preserve"> A</w:t>
+      </w:r>
+      <w:r>
+        <w:rPr>
+          <w:rFonts w:hint="eastAsia"/>
+          <w:lang w:val="en-AU"/>
+        </w:rPr>
+        <w:t>，那么peer</w:t>
+      </w:r>
+      <w:r>
+        <w:rPr>
+          <w:lang w:val="en-AU"/>
+        </w:rPr>
+        <w:t xml:space="preserve"> A</w:t>
+      </w:r>
+      <w:r>
+        <w:rPr>
+          <w:rFonts w:hint="eastAsia"/>
+          <w:lang w:val="en-AU"/>
+        </w:rPr>
+        <w:t>的configuration中的peers</w:t>
+      </w:r>
+      <w:r>
+        <w:rPr>
+          <w:rFonts w:hint="eastAsia"/>
+          <w:lang w:val="en-AU"/>
+        </w:rPr>
+        <w:t>是否一定要</w:t>
+      </w:r>
+      <w:r>
+        <w:rPr>
+          <w:rFonts w:hint="eastAsia"/>
+          <w:lang w:val="en-AU"/>
+        </w:rPr>
+        <w:t>有peer</w:t>
+      </w:r>
+      <w:r>
+        <w:rPr>
+          <w:lang w:val="en-AU"/>
+        </w:rPr>
+        <w:t xml:space="preserve"> </w:t>
+      </w:r>
+      <w:r>
+        <w:rPr>
+          <w:lang w:val="en-AU"/>
+        </w:rPr>
+        <w:t>B?</w:t>
+      </w:r>
+    </w:p>
+    <w:p>
+      <w:pPr>
+        <w:pBdr>
+          <w:bottom w:val="single" w:sz="6" w:space="1" w:color="auto"/>
+        </w:pBdr>
+      </w:pPr>
+    </w:p>
+    <w:p>
+      <w:pPr>
+        <w:pBdr>
+          <w:bottom w:val="single" w:sz="6" w:space="1" w:color="auto"/>
+        </w:pBdr>
+        <w:rPr>
+          <w:lang w:val="en-AU"/>
+        </w:rPr>
+      </w:pPr>
+      <w:r>
+        <w:rPr>
+          <w:rFonts w:hint="eastAsia"/>
+        </w:rPr>
+        <w:t>P</w:t>
+      </w:r>
+      <w:r>
+        <w:t xml:space="preserve">eer A </w:t>
+      </w:r>
+      <w:r>
+        <w:rPr>
+          <w:rFonts w:hint="eastAsia"/>
+        </w:rPr>
+        <w:t>先启动，</w:t>
+      </w:r>
+      <w:proofErr w:type="spellStart"/>
+      <w:r>
+        <w:rPr>
+          <w:rFonts w:hint="eastAsia"/>
+        </w:rPr>
+        <w:t>Peer</w:t>
+      </w:r>
+      <w:r>
+        <w:t>B</w:t>
+      </w:r>
+      <w:proofErr w:type="spellEnd"/>
+      <w:r>
+        <w:rPr>
+          <w:rFonts w:hint="eastAsia"/>
+          <w:lang w:val="en-AU"/>
+        </w:rPr>
+        <w:t>后启动，B连A，A中</w:t>
+      </w:r>
+      <w:r>
+        <w:rPr>
+          <w:rFonts w:hint="eastAsia"/>
+          <w:lang w:val="en-AU"/>
+        </w:rPr>
+        <w:t>的同步文件夹会同步到B</w:t>
+      </w:r>
+      <w:r>
+        <w:rPr>
+          <w:lang w:val="en-AU"/>
+        </w:rPr>
+        <w:t xml:space="preserve">, </w:t>
+      </w:r>
+      <w:r>
+        <w:rPr>
+          <w:rFonts w:hint="eastAsia"/>
+          <w:lang w:val="en-AU"/>
+        </w:rPr>
+        <w:t>但</w:t>
+      </w:r>
+      <w:r>
+        <w:rPr>
+          <w:lang w:val="en-AU"/>
+        </w:rPr>
+        <w:t>B</w:t>
+      </w:r>
+      <w:r>
+        <w:rPr>
+          <w:rFonts w:hint="eastAsia"/>
+          <w:lang w:val="en-AU"/>
+        </w:rPr>
+        <w:t>中的</w:t>
+      </w:r>
+      <w:r>
+        <w:rPr>
+          <w:rFonts w:hint="eastAsia"/>
+          <w:lang w:val="en-AU"/>
+        </w:rPr>
+        <w:t>文件event还不会通知到A。</w:t>
+      </w:r>
+      <w:r>
+        <w:rPr>
+          <w:rFonts w:hint="eastAsia"/>
+          <w:lang w:val="en-AU"/>
+        </w:rPr>
+        <w:t>(单连接</w:t>
+      </w:r>
+      <w:r>
+        <w:rPr>
+          <w:lang w:val="en-AU"/>
+        </w:rPr>
+        <w:t>)</w:t>
+      </w:r>
+      <w:r>
+        <w:rPr>
+          <w:rFonts w:hint="eastAsia"/>
+          <w:lang w:val="en-AU"/>
+        </w:rPr>
+        <w:t>。</w:t>
+      </w:r>
+      <w:bookmarkStart w:id="0" w:name="_GoBack"/>
+      <w:bookmarkEnd w:id="0"/>
+    </w:p>
+    <w:p>
+      <w:pPr>
+        <w:pStyle w:val="a5"/>
+        <w:numPr>
+          <w:ilvl w:val="0"/>
+          <w:numId w:val="1"/>
+        </w:numPr>
+        <w:ind w:firstLineChars="0"/>
+        <w:rPr>
+          <w:strike/>
+        </w:rPr>
+      </w:pPr>
+      <w:r>
+        <w:rPr>
+          <w:rFonts w:hint="eastAsia"/>
+          <w:strike/>
+        </w:rPr>
+        <w:t>在win的jdk11下，完成传输文件，但卡在验证。</w:t>
+      </w:r>
+    </w:p>
+    <w:p>
       <w:r>
         <w:rPr>
           <w:noProof/>
         </w:rPr>
         <w:drawing>
-          <wp:inline distT="0" distB="0" distL="0" distR="0" wp14:anchorId="3B089871" wp14:editId="4568B455">
-            <wp:extent cx="5731510" cy="1126490"/>
+          <wp:inline distT="0" distB="0" distL="0" distR="0" wp14:anchorId="1EE80EE6" wp14:editId="2D50E3B0">
+            <wp:extent cx="5731510" cy="2136140"/>
             <wp:effectExtent l="0" t="0" r="2540" b="0"/>
-            <wp:docPr id="1" name="图片 1"/>
+            <wp:docPr id="7" name="图片 7"/>
             <wp:cNvGraphicFramePr>
               <a:graphicFrameLocks xmlns:a="http://schemas.openxmlformats.org/drawingml/2006/main" noChangeAspect="1"/>
             </wp:cNvGraphicFramePr>
@@ -59,7 +266,7 @@
                   <pic:spPr>
                     <a:xfrm>
                       <a:off x="0" y="0"/>
-                      <a:ext cx="5731510" cy="1126490"/>
+                      <a:ext cx="5731510" cy="2136140"/>
                     </a:xfrm>
                     <a:prstGeom prst="rect">
                       <a:avLst/>
@@ -72,53 +279,74 @@
         </w:drawing>
       </w:r>
     </w:p>
+    <w:p/>
     <w:p>
-      <w:r>
-        <w:rPr>
-          <w:rFonts w:hint="eastAsia"/>
-        </w:rPr>
-        <w:t>修改其名字为test</w:t>
-      </w:r>
-      <w:r>
-        <w:t>.txt</w:t>
-      </w:r>
-      <w:r>
-        <w:rPr>
-          <w:rFonts w:hint="eastAsia"/>
-        </w:rPr>
-        <w:t>，</w:t>
-      </w:r>
-      <w:r>
-        <w:rPr>
-          <w:rFonts w:hint="eastAsia"/>
-        </w:rPr>
-        <w:t>发现skeleton是把原来的文件删掉，再创建一个名为test</w:t>
-      </w:r>
-      <w:r>
-        <w:t>.txt</w:t>
-      </w:r>
-      <w:r>
-        <w:rPr>
-          <w:rFonts w:hint="eastAsia"/>
-        </w:rPr>
-        <w:t>的文件。</w:t>
+      <w:pPr>
+        <w:pStyle w:val="a5"/>
+        <w:numPr>
+          <w:ilvl w:val="0"/>
+          <w:numId w:val="1"/>
+        </w:numPr>
+        <w:ind w:firstLineChars="0"/>
+        <w:rPr>
+          <w:strike/>
+        </w:rPr>
+      </w:pPr>
+      <w:r>
+        <w:rPr>
+          <w:rFonts w:hint="eastAsia"/>
+          <w:strike/>
+        </w:rPr>
+        <w:t>在win的jdk12下</w:t>
+      </w:r>
+      <w:r>
+        <w:rPr>
+          <w:rFonts w:hint="eastAsia"/>
+          <w:strike/>
+        </w:rPr>
+        <w:t>，完成传输文件，但卡在验证</w:t>
+      </w:r>
+      <w:r>
+        <w:rPr>
+          <w:rFonts w:hint="eastAsia"/>
+          <w:strike/>
+        </w:rPr>
+        <w:t>-</w:t>
+      </w:r>
+      <w:r>
+        <w:rPr>
+          <w:rFonts w:hint="eastAsia"/>
+          <w:strike/>
+          <w:lang w:val="en-AU"/>
+        </w:rPr>
+        <w:t>使用win下生成的runnable</w:t>
+      </w:r>
+      <w:r>
+        <w:rPr>
+          <w:strike/>
+          <w:lang w:val="en-AU"/>
+        </w:rPr>
+        <w:t xml:space="preserve"> </w:t>
+      </w:r>
+      <w:r>
+        <w:rPr>
+          <w:rFonts w:hint="eastAsia"/>
+          <w:strike/>
+          <w:lang w:val="en-AU"/>
+        </w:rPr>
+        <w:t>jar一样</w:t>
       </w:r>
     </w:p>
     <w:p>
-      <w:pPr>
-        <w:pBdr>
-          <w:bottom w:val="single" w:sz="6" w:space="1" w:color="auto"/>
-        </w:pBdr>
-      </w:pPr>
       <w:r>
         <w:rPr>
           <w:noProof/>
         </w:rPr>
         <w:drawing>
-          <wp:inline distT="0" distB="0" distL="0" distR="0" wp14:anchorId="0503E886" wp14:editId="4B97F86F">
-            <wp:extent cx="5731510" cy="1527810"/>
-            <wp:effectExtent l="0" t="0" r="2540" b="0"/>
-            <wp:docPr id="2" name="图片 2"/>
+          <wp:inline distT="0" distB="0" distL="0" distR="0" wp14:anchorId="69B3A9D5" wp14:editId="319A147C">
+            <wp:extent cx="5731510" cy="2608580"/>
+            <wp:effectExtent l="0" t="0" r="2540" b="1270"/>
+            <wp:docPr id="3" name="图片 3"/>
             <wp:cNvGraphicFramePr>
               <a:graphicFrameLocks xmlns:a="http://schemas.openxmlformats.org/drawingml/2006/main" noChangeAspect="1"/>
             </wp:cNvGraphicFramePr>
@@ -138,7 +366,7 @@
                   <pic:spPr>
                     <a:xfrm>
                       <a:off x="0" y="0"/>
-                      <a:ext cx="5731510" cy="1527810"/>
+                      <a:ext cx="5731510" cy="2608580"/>
                     </a:xfrm>
                     <a:prstGeom prst="rect">
                       <a:avLst/>
@@ -153,96 +381,72 @@
     </w:p>
     <w:p>
       <w:pPr>
-        <w:pBdr>
-          <w:bottom w:val="single" w:sz="6" w:space="1" w:color="auto"/>
-        </w:pBdr>
-      </w:pPr>
+        <w:rPr>
+          <w:strike/>
+        </w:rPr>
+      </w:pPr>
+      <w:r>
+        <w:rPr>
+          <w:rFonts w:hint="eastAsia"/>
+          <w:strike/>
+        </w:rPr>
+        <w:t>问题在</w:t>
+      </w:r>
+      <w:r>
+        <w:rPr>
+          <w:strike/>
+        </w:rPr>
+        <w:t>while ((</w:t>
+      </w:r>
+      <w:proofErr w:type="spellStart"/>
+      <w:r>
+        <w:rPr>
+          <w:strike/>
+        </w:rPr>
+        <w:t>bytesCount</w:t>
+      </w:r>
+      <w:proofErr w:type="spellEnd"/>
+      <w:r>
+        <w:rPr>
+          <w:strike/>
+        </w:rPr>
+        <w:t xml:space="preserve"> = </w:t>
+      </w:r>
+      <w:proofErr w:type="spellStart"/>
+      <w:r>
+        <w:rPr>
+          <w:strike/>
+        </w:rPr>
+        <w:t>fis.read</w:t>
+      </w:r>
+      <w:proofErr w:type="spellEnd"/>
+      <w:r>
+        <w:rPr>
+          <w:strike/>
+        </w:rPr>
+        <w:t>(</w:t>
+      </w:r>
+      <w:proofErr w:type="spellStart"/>
+      <w:r>
+        <w:rPr>
+          <w:strike/>
+        </w:rPr>
+        <w:t>byteArray</w:t>
+      </w:r>
+      <w:proofErr w:type="spellEnd"/>
+      <w:r>
+        <w:rPr>
+          <w:strike/>
+        </w:rPr>
+        <w:t>)) != -1) {</w:t>
+      </w:r>
     </w:p>
     <w:p>
       <w:pPr>
-        <w:pBdr>
-          <w:bottom w:val="single" w:sz="6" w:space="1" w:color="auto"/>
-        </w:pBdr>
-        <w:rPr>
-          <w:rFonts w:hint="eastAsia"/>
-          <w:lang w:val="en-AU"/>
-        </w:rPr>
-      </w:pPr>
-      <w:r>
-        <w:rPr>
-          <w:rFonts w:hint="eastAsia"/>
-        </w:rPr>
-        <w:t>P</w:t>
-      </w:r>
-      <w:r>
-        <w:t xml:space="preserve">eer A </w:t>
-      </w:r>
-      <w:r>
-        <w:rPr>
-          <w:rFonts w:hint="eastAsia"/>
-        </w:rPr>
-        <w:t>先启动，</w:t>
-      </w:r>
-      <w:proofErr w:type="spellStart"/>
-      <w:r>
-        <w:rPr>
-          <w:rFonts w:hint="eastAsia"/>
-        </w:rPr>
-        <w:t>Peer</w:t>
-      </w:r>
-      <w:r>
-        <w:t>B</w:t>
-      </w:r>
-      <w:proofErr w:type="spellEnd"/>
-      <w:r>
-        <w:rPr>
-          <w:rFonts w:hint="eastAsia"/>
-          <w:lang w:val="en-AU"/>
-        </w:rPr>
-        <w:t>后启动，B连A，A中</w:t>
-      </w:r>
-      <w:r>
-        <w:rPr>
-          <w:rFonts w:hint="eastAsia"/>
-          <w:lang w:val="en-AU"/>
-        </w:rPr>
-        <w:t>的同步文件夹会同步到B</w:t>
-      </w:r>
-      <w:r>
-        <w:rPr>
-          <w:lang w:val="en-AU"/>
-        </w:rPr>
-        <w:t xml:space="preserve">, </w:t>
-      </w:r>
-      <w:r>
-        <w:rPr>
-          <w:rFonts w:hint="eastAsia"/>
-          <w:lang w:val="en-AU"/>
-        </w:rPr>
-        <w:t>但</w:t>
-      </w:r>
-      <w:r>
-        <w:rPr>
-          <w:lang w:val="en-AU"/>
-        </w:rPr>
-        <w:t>B</w:t>
-      </w:r>
-      <w:r>
-        <w:rPr>
-          <w:rFonts w:hint="eastAsia"/>
-          <w:lang w:val="en-AU"/>
-        </w:rPr>
-        <w:t>中的</w:t>
-      </w:r>
-      <w:r>
-        <w:rPr>
-          <w:rFonts w:hint="eastAsia"/>
-          <w:lang w:val="en-AU"/>
-        </w:rPr>
-        <w:t>文件event还不会通知到A。</w:t>
-      </w:r>
-      <w:bookmarkStart w:id="0" w:name="_GoBack"/>
-      <w:bookmarkEnd w:id="0"/>
+        <w:rPr>
+          <w:strike/>
+        </w:rPr>
+      </w:pPr>
     </w:p>
     <w:p>
       <w:pPr>
@@ -261,19 +465,124 @@
           <w:rFonts w:hint="eastAsia"/>
           <w:strike/>
         </w:rPr>
-        <w:t>在win的jdk11下，完成传输文件，但卡在验证。</w:t>
+        <w:t>在</w:t>
+      </w:r>
+      <w:proofErr w:type="spellStart"/>
+      <w:r>
+        <w:rPr>
+          <w:rFonts w:hint="eastAsia"/>
+          <w:strike/>
+        </w:rPr>
+        <w:t>uni</w:t>
+      </w:r>
+      <w:proofErr w:type="spellEnd"/>
+      <w:r>
+        <w:rPr>
+          <w:strike/>
+        </w:rPr>
+        <w:t xml:space="preserve"> </w:t>
+      </w:r>
+      <w:r>
+        <w:rPr>
+          <w:rFonts w:hint="eastAsia"/>
+          <w:strike/>
+        </w:rPr>
+        <w:t>serve</w:t>
+      </w:r>
+      <w:r>
+        <w:rPr>
+          <w:rFonts w:hint="eastAsia"/>
+          <w:strike/>
+        </w:rPr>
+        <w:t>r</w:t>
+      </w:r>
+      <w:r>
+        <w:rPr>
+          <w:strike/>
+        </w:rPr>
+        <w:t>(</w:t>
+      </w:r>
+      <w:r>
+        <w:rPr>
+          <w:rFonts w:hint="eastAsia"/>
+          <w:strike/>
+        </w:rPr>
+        <w:t>jdk1.8</w:t>
+      </w:r>
+      <w:r>
+        <w:rPr>
+          <w:strike/>
+        </w:rPr>
+        <w:t>)</w:t>
+      </w:r>
+      <w:r>
+        <w:rPr>
+          <w:rFonts w:hint="eastAsia"/>
+          <w:strike/>
+        </w:rPr>
+        <w:t>下，</w:t>
+      </w:r>
+      <w:r>
+        <w:rPr>
+          <w:rFonts w:hint="eastAsia"/>
+          <w:strike/>
+        </w:rPr>
+        <w:t>仅能创建空文件，没有传输文件数据</w:t>
+      </w:r>
+      <w:r>
+        <w:rPr>
+          <w:rFonts w:hint="eastAsia"/>
+          <w:strike/>
+        </w:rPr>
+        <w:t>-</w:t>
+      </w:r>
+      <w:r>
+        <w:rPr>
+          <w:rFonts w:hint="eastAsia"/>
+          <w:strike/>
+          <w:lang w:val="en-AU"/>
+        </w:rPr>
+        <w:t>使用win下生成的runnable</w:t>
+      </w:r>
+      <w:r>
+        <w:rPr>
+          <w:strike/>
+          <w:lang w:val="en-AU"/>
+        </w:rPr>
+        <w:t xml:space="preserve"> </w:t>
+      </w:r>
+      <w:r>
+        <w:rPr>
+          <w:rFonts w:hint="eastAsia"/>
+          <w:strike/>
+          <w:lang w:val="en-AU"/>
+        </w:rPr>
+        <w:t>jar一样</w:t>
       </w:r>
     </w:p>
     <w:p>
-      <w:r>
-        <w:rPr>
+      <w:pPr>
+        <w:rPr>
+          <w:rFonts w:ascii="Consolas" w:hAnsi="Consolas" w:cs="Consolas"/>
+          <w:strike/>
+          <w:color w:val="000000"/>
+          <w:kern w:val="0"/>
+          <w:sz w:val="28"/>
+          <w:szCs w:val="28"/>
+          <w:shd w:val="clear" w:color="auto" w:fill="E8F2FE"/>
+        </w:rPr>
+      </w:pPr>
+      <w:r>
+        <w:rPr>
+          <w:strike/>
           <w:noProof/>
         </w:rPr>
+        <w:lastRenderedPageBreak/>
         <w:drawing>
-          <wp:inline distT="0" distB="0" distL="0" distR="0" wp14:anchorId="1EE80EE6" wp14:editId="2D50E3B0">
-            <wp:extent cx="5731510" cy="2136140"/>
-            <wp:effectExtent l="0" t="0" r="2540" b="0"/>
-            <wp:docPr id="7" name="图片 7"/>
+          <wp:inline distT="0" distB="0" distL="0" distR="0" wp14:anchorId="631BD1C7" wp14:editId="01FC1179">
+            <wp:extent cx="5731510" cy="1275715"/>
+            <wp:effectExtent l="0" t="0" r="2540" b="635"/>
+            <wp:docPr id="4" name="图片 4"/>
             <wp:cNvGraphicFramePr>
               <a:graphicFrameLocks xmlns:a="http://schemas.openxmlformats.org/drawingml/2006/main" noChangeAspect="1"/>
             </wp:cNvGraphicFramePr>
@@ -293,342 +602,6 @@
                   <pic:spPr>
                     <a:xfrm>
                       <a:off x="0" y="0"/>
-                      <a:ext cx="5731510" cy="2136140"/>
-                    </a:xfrm>
-                    <a:prstGeom prst="rect">
-                      <a:avLst/>
-                    </a:prstGeom>
-                  </pic:spPr>
-                </pic:pic>
-              </a:graphicData>
-            </a:graphic>
-          </wp:inline>
-        </w:drawing>
-      </w:r>
-    </w:p>
-    <w:p/>
-    <w:p>
-      <w:pPr>
-        <w:pStyle w:val="a5"/>
-        <w:numPr>
-          <w:ilvl w:val="0"/>
-          <w:numId w:val="1"/>
-        </w:numPr>
-        <w:ind w:firstLineChars="0"/>
-        <w:rPr>
-          <w:strike/>
-        </w:rPr>
-      </w:pPr>
-      <w:r>
-        <w:rPr>
-          <w:rFonts w:hint="eastAsia"/>
-          <w:strike/>
-        </w:rPr>
-        <w:t>在win的jdk12下</w:t>
-      </w:r>
-      <w:r>
-        <w:rPr>
-          <w:rFonts w:hint="eastAsia"/>
-          <w:strike/>
-        </w:rPr>
-        <w:t>，完成传输文件，但卡在验证</w:t>
-      </w:r>
-      <w:r>
-        <w:rPr>
-          <w:rFonts w:hint="eastAsia"/>
-          <w:strike/>
-        </w:rPr>
-        <w:t>-</w:t>
-      </w:r>
-      <w:r>
-        <w:rPr>
-          <w:rFonts w:hint="eastAsia"/>
-          <w:strike/>
-          <w:lang w:val="en-AU"/>
-        </w:rPr>
-        <w:t>使用win下生成的runnable</w:t>
-      </w:r>
-      <w:r>
-        <w:rPr>
-          <w:strike/>
-          <w:lang w:val="en-AU"/>
-        </w:rPr>
-        <w:t xml:space="preserve"> </w:t>
-      </w:r>
-      <w:r>
-        <w:rPr>
-          <w:rFonts w:hint="eastAsia"/>
-          <w:strike/>
-          <w:lang w:val="en-AU"/>
-        </w:rPr>
-        <w:t>jar一样</w:t>
-      </w:r>
-    </w:p>
-    <w:p>
-      <w:r>
-        <w:rPr>
-          <w:noProof/>
-        </w:rPr>
-        <w:lastRenderedPageBreak/>
-        <w:drawing>
-          <wp:inline distT="0" distB="0" distL="0" distR="0" wp14:anchorId="69B3A9D5" wp14:editId="319A147C">
-            <wp:extent cx="5731510" cy="2608580"/>
-            <wp:effectExtent l="0" t="0" r="2540" b="1270"/>
-            <wp:docPr id="3" name="图片 3"/>
-            <wp:cNvGraphicFramePr>
-              <a:graphicFrameLocks xmlns:a="http://schemas.openxmlformats.org/drawingml/2006/main" noChangeAspect="1"/>
-            </wp:cNvGraphicFramePr>
-            <a:graphic xmlns:a="http://schemas.openxmlformats.org/drawingml/2006/main">
-              <a:graphicData uri="http://schemas.openxmlformats.org/drawingml/2006/picture">
-                <pic:pic xmlns:pic="http://schemas.openxmlformats.org/drawingml/2006/picture">
-                  <pic:nvPicPr>
-                    <pic:cNvPr id="1" name=""/>
-                    <pic:cNvPicPr/>
-                  </pic:nvPicPr>
-                  <pic:blipFill>
-                    <a:blip r:embed="rId8"/>
-                    <a:stretch>
-                      <a:fillRect/>
-                    </a:stretch>
-                  </pic:blipFill>
-                  <pic:spPr>
-                    <a:xfrm>
-                      <a:off x="0" y="0"/>
-                      <a:ext cx="5731510" cy="2608580"/>
-                    </a:xfrm>
-                    <a:prstGeom prst="rect">
-                      <a:avLst/>
-                    </a:prstGeom>
-                  </pic:spPr>
-                </pic:pic>
-              </a:graphicData>
-            </a:graphic>
-          </wp:inline>
-        </w:drawing>
-      </w:r>
-    </w:p>
-    <w:p>
-      <w:pPr>
-        <w:rPr>
-          <w:strike/>
-        </w:rPr>
-      </w:pPr>
-      <w:r>
-        <w:rPr>
-          <w:rFonts w:hint="eastAsia"/>
-          <w:strike/>
-        </w:rPr>
-        <w:t>问题在</w:t>
-      </w:r>
-      <w:r>
-        <w:rPr>
-          <w:strike/>
-        </w:rPr>
-        <w:t>while ((</w:t>
-      </w:r>
-      <w:proofErr w:type="spellStart"/>
-      <w:r>
-        <w:rPr>
-          <w:strike/>
-        </w:rPr>
-        <w:t>bytesCount</w:t>
-      </w:r>
-      <w:proofErr w:type="spellEnd"/>
-      <w:r>
-        <w:rPr>
-          <w:strike/>
-        </w:rPr>
-        <w:t xml:space="preserve"> = </w:t>
-      </w:r>
-      <w:proofErr w:type="spellStart"/>
-      <w:r>
-        <w:rPr>
-          <w:strike/>
-        </w:rPr>
-        <w:t>fis.read</w:t>
-      </w:r>
-      <w:proofErr w:type="spellEnd"/>
-      <w:r>
-        <w:rPr>
-          <w:strike/>
-        </w:rPr>
-        <w:t>(</w:t>
-      </w:r>
-      <w:proofErr w:type="spellStart"/>
-      <w:r>
-        <w:rPr>
-          <w:strike/>
-        </w:rPr>
-        <w:t>byteArray</w:t>
-      </w:r>
-      <w:proofErr w:type="spellEnd"/>
-      <w:r>
-        <w:rPr>
-          <w:strike/>
-        </w:rPr>
-        <w:t>)) != -1) {</w:t>
-      </w:r>
-    </w:p>
-    <w:p>
-      <w:pPr>
-        <w:rPr>
-          <w:strike/>
-        </w:rPr>
-      </w:pPr>
-    </w:p>
-    <w:p>
-      <w:pPr>
-        <w:pStyle w:val="a5"/>
-        <w:numPr>
-          <w:ilvl w:val="0"/>
-          <w:numId w:val="1"/>
-        </w:numPr>
-        <w:ind w:firstLineChars="0"/>
-        <w:rPr>
-          <w:strike/>
-        </w:rPr>
-      </w:pPr>
-      <w:r>
-        <w:rPr>
-          <w:rFonts w:hint="eastAsia"/>
-          <w:strike/>
-        </w:rPr>
-        <w:t>在</w:t>
-      </w:r>
-      <w:proofErr w:type="spellStart"/>
-      <w:r>
-        <w:rPr>
-          <w:rFonts w:hint="eastAsia"/>
-          <w:strike/>
-        </w:rPr>
-        <w:t>uni</w:t>
-      </w:r>
-      <w:proofErr w:type="spellEnd"/>
-      <w:r>
-        <w:rPr>
-          <w:strike/>
-        </w:rPr>
-        <w:t xml:space="preserve"> </w:t>
-      </w:r>
-      <w:r>
-        <w:rPr>
-          <w:rFonts w:hint="eastAsia"/>
-          <w:strike/>
-        </w:rPr>
-        <w:t>serve</w:t>
-      </w:r>
-      <w:r>
-        <w:rPr>
-          <w:rFonts w:hint="eastAsia"/>
-          <w:strike/>
-        </w:rPr>
-        <w:t>r</w:t>
-      </w:r>
-      <w:r>
-        <w:rPr>
-          <w:strike/>
-        </w:rPr>
-        <w:t>(</w:t>
-      </w:r>
-      <w:r>
-        <w:rPr>
-          <w:rFonts w:hint="eastAsia"/>
-          <w:strike/>
-        </w:rPr>
-        <w:t>jdk1.8</w:t>
-      </w:r>
-      <w:r>
-        <w:rPr>
-          <w:strike/>
-        </w:rPr>
-        <w:t>)</w:t>
-      </w:r>
-      <w:r>
-        <w:rPr>
-          <w:rFonts w:hint="eastAsia"/>
-          <w:strike/>
-        </w:rPr>
-        <w:t>下，</w:t>
-      </w:r>
-      <w:r>
-        <w:rPr>
-          <w:rFonts w:hint="eastAsia"/>
-          <w:strike/>
-        </w:rPr>
-        <w:t>仅能创建空文件，没有传输文件数据</w:t>
-      </w:r>
-      <w:r>
-        <w:rPr>
-          <w:rFonts w:hint="eastAsia"/>
-          <w:strike/>
-        </w:rPr>
-        <w:t>-</w:t>
-      </w:r>
-      <w:r>
-        <w:rPr>
-          <w:rFonts w:hint="eastAsia"/>
-          <w:strike/>
-          <w:lang w:val="en-AU"/>
-        </w:rPr>
-        <w:t>使用win下生成的runnable</w:t>
-      </w:r>
-      <w:r>
-        <w:rPr>
-          <w:strike/>
-          <w:lang w:val="en-AU"/>
-        </w:rPr>
-        <w:t xml:space="preserve"> </w:t>
-      </w:r>
-      <w:r>
-        <w:rPr>
-          <w:rFonts w:hint="eastAsia"/>
-          <w:strike/>
-          <w:lang w:val="en-AU"/>
-        </w:rPr>
-        <w:t>jar一样</w:t>
-      </w:r>
-    </w:p>
-    <w:p>
-      <w:pPr>
-        <w:rPr>
-          <w:rFonts w:ascii="Consolas" w:hAnsi="Consolas" w:cs="Consolas"/>
-          <w:strike/>
-          <w:color w:val="000000"/>
-          <w:kern w:val="0"/>
-          <w:sz w:val="28"/>
-          <w:szCs w:val="28"/>
-          <w:shd w:val="clear" w:color="auto" w:fill="E8F2FE"/>
-        </w:rPr>
-      </w:pPr>
-      <w:r>
-        <w:rPr>
-          <w:strike/>
-          <w:noProof/>
-        </w:rPr>
-        <w:drawing>
-          <wp:inline distT="0" distB="0" distL="0" distR="0" wp14:anchorId="631BD1C7" wp14:editId="01FC1179">
-            <wp:extent cx="5731510" cy="1275715"/>
-            <wp:effectExtent l="0" t="0" r="2540" b="635"/>
-            <wp:docPr id="4" name="图片 4"/>
-            <wp:cNvGraphicFramePr>
-              <a:graphicFrameLocks xmlns:a="http://schemas.openxmlformats.org/drawingml/2006/main" noChangeAspect="1"/>
-            </wp:cNvGraphicFramePr>
-            <a:graphic xmlns:a="http://schemas.openxmlformats.org/drawingml/2006/main">
-              <a:graphicData uri="http://schemas.openxmlformats.org/drawingml/2006/picture">
-                <pic:pic xmlns:pic="http://schemas.openxmlformats.org/drawingml/2006/picture">
-                  <pic:nvPicPr>
-                    <pic:cNvPr id="1" name=""/>
-                    <pic:cNvPicPr/>
-                  </pic:nvPicPr>
-                  <pic:blipFill>
-                    <a:blip r:embed="rId9"/>
-                    <a:stretch>
-                      <a:fillRect/>
-                    </a:stretch>
-                  </pic:blipFill>
-                  <pic:spPr>
-                    <a:xfrm>
-                      <a:off x="0" y="0"/>
                       <a:ext cx="5731510" cy="1275715"/>
                     </a:xfrm>
                     <a:prstGeom prst="rect">
@@ -645,6 +618,7 @@
     <w:p>
       <w:pPr>
         <w:rPr>
+          <w:rFonts w:hint="eastAsia"/>
           <w:strike/>
         </w:rPr>
       </w:pPr>
@@ -690,9 +664,6 @@
         <w:t>);</w:t>
       </w:r>
     </w:p>
-    <w:p/>
-    <w:p/>
-    <w:p/>
     <w:sectPr>
       <w:pgSz w:w="11906" w:h="16838"/>
       <w:pgMar w:top="1440" w:right="1440" w:bottom="1440" w:left="1440" w:header="851" w:footer="992" w:gutter="0"/>

</xml_diff>

<commit_message>
make note with new found bug
</commit_message>
<xml_diff>
--- a/project1/记录.docx
+++ b/project1/记录.docx
@@ -28,7 +28,6 @@
           <w:bottom w:val="single" w:sz="6" w:space="1" w:color="auto"/>
         </w:pBdr>
         <w:rPr>
-          <w:rFonts w:hint="eastAsia"/>
           <w:lang w:val="en-AU"/>
         </w:rPr>
       </w:pPr>
@@ -76,33 +75,13 @@
           <w:rFonts w:hint="eastAsia"/>
           <w:lang w:val="en-AU"/>
         </w:rPr>
-        <w:t>的configuration中的peers</w:t>
-      </w:r>
-      <w:r>
-        <w:rPr>
-          <w:rFonts w:hint="eastAsia"/>
-          <w:lang w:val="en-AU"/>
-        </w:rPr>
-        <w:t>是否一定要</w:t>
-      </w:r>
-      <w:r>
-        <w:rPr>
-          <w:rFonts w:hint="eastAsia"/>
-          <w:lang w:val="en-AU"/>
-        </w:rPr>
-        <w:t>有peer</w:t>
-      </w:r>
-      <w:r>
-        <w:rPr>
-          <w:lang w:val="en-AU"/>
-        </w:rPr>
-        <w:t xml:space="preserve"> </w:t>
-      </w:r>
-      <w:r>
-        <w:rPr>
-          <w:lang w:val="en-AU"/>
-        </w:rPr>
-        <w:t>B?</w:t>
+        <w:t>的configuration中的peers是否一定要有peer</w:t>
+      </w:r>
+      <w:r>
+        <w:rPr>
+          <w:lang w:val="en-AU"/>
+        </w:rPr>
+        <w:t xml:space="preserve"> B?</w:t>
       </w:r>
     </w:p>
     <w:p>
@@ -213,6 +192,24 @@
           <w:lang w:val="en-AU"/>
         </w:rPr>
         <w:t>。</w:t>
+      </w:r>
+    </w:p>
+    <w:p>
+      <w:pPr>
+        <w:pBdr>
+          <w:bottom w:val="single" w:sz="6" w:space="1" w:color="auto"/>
+        </w:pBdr>
+        <w:rPr>
+          <w:rFonts w:hint="eastAsia"/>
+          <w:lang w:val="en-AU"/>
+        </w:rPr>
+      </w:pPr>
+      <w:r>
+        <w:rPr>
+          <w:rFonts w:hint="eastAsia"/>
+          <w:lang w:val="en-AU"/>
+        </w:rPr>
+        <w:t>在win下文件夹删除有bug，当删除的文件夹中有文件时有bug。</w:t>
       </w:r>
       <w:bookmarkStart w:id="0" w:name="_GoBack"/>
       <w:bookmarkEnd w:id="0"/>
@@ -618,7 +615,6 @@
     <w:p>
       <w:pPr>
         <w:rPr>
-          <w:rFonts w:hint="eastAsia"/>
           <w:strike/>
         </w:rPr>
       </w:pPr>

</xml_diff>

<commit_message>
now peer can receive AUTH_REQUEST from client
</commit_message>
<xml_diff>
--- a/project1/记录.docx
+++ b/project1/记录.docx
@@ -128,7 +128,6 @@
           <w:bottom w:val="single" w:sz="6" w:space="1" w:color="auto"/>
         </w:pBdr>
         <w:rPr>
-          <w:rFonts w:hint="eastAsia"/>
           <w:lang w:val="en-AU"/>
         </w:rPr>
       </w:pPr>
@@ -180,8 +179,6 @@
         </w:rPr>
         <w:t>改成switch形式比较好？</w:t>
       </w:r>
-      <w:bookmarkStart w:id="0" w:name="_GoBack"/>
-      <w:bookmarkEnd w:id="0"/>
     </w:p>
     <w:p>
       <w:pPr>
@@ -342,7 +339,6 @@
           <w:bottom w:val="single" w:sz="6" w:space="1" w:color="auto"/>
         </w:pBdr>
         <w:rPr>
-          <w:rFonts w:hint="eastAsia"/>
           <w:lang w:val="en-AU"/>
         </w:rPr>
       </w:pPr>
@@ -405,7 +401,7 @@
     </w:p>
     <w:p>
       <w:pPr>
-        <w:pStyle w:val="a5"/>
+        <w:pStyle w:val="ListParagraph"/>
         <w:numPr>
           <w:ilvl w:val="0"/>
           <w:numId w:val="1"/>
@@ -468,7 +464,7 @@
     <w:p/>
     <w:p>
       <w:pPr>
-        <w:pStyle w:val="a5"/>
+        <w:pStyle w:val="ListParagraph"/>
         <w:numPr>
           <w:ilvl w:val="0"/>
           <w:numId w:val="1"/>
@@ -636,7 +632,7 @@
     </w:p>
     <w:p>
       <w:pPr>
-        <w:pStyle w:val="a5"/>
+        <w:pStyle w:val="ListParagraph"/>
         <w:numPr>
           <w:ilvl w:val="0"/>
           <w:numId w:val="1"/>
@@ -880,7 +876,6 @@
     <w:p>
       <w:pPr>
         <w:rPr>
-          <w:rFonts w:hint="eastAsia"/>
           <w:strike/>
         </w:rPr>
       </w:pPr>
@@ -891,6 +886,59 @@
         </w:rPr>
         <w:t>大文件传输测试</w:t>
       </w:r>
+    </w:p>
+    <w:p>
+      <w:pPr>
+        <w:widowControl/>
+        <w:jc w:val="left"/>
+        <w:rPr>
+          <w:strike/>
+        </w:rPr>
+      </w:pPr>
+      <w:r>
+        <w:rPr>
+          <w:strike/>
+        </w:rPr>
+        <w:br w:type="page"/>
+      </w:r>
+    </w:p>
+    <w:p>
+      <w:r>
+        <w:lastRenderedPageBreak/>
+        <w:t>Project2</w:t>
+      </w:r>
+    </w:p>
+    <w:p>
+      <w:pPr>
+        <w:rPr>
+          <w:rFonts w:hint="eastAsia"/>
+        </w:rPr>
+      </w:pPr>
+      <w:r>
+        <w:rPr>
+          <w:rFonts w:hint="eastAsia"/>
+        </w:rPr>
+        <w:t>关于</w:t>
+      </w:r>
+      <w:proofErr w:type="spellStart"/>
+      <w:r>
+        <w:rPr>
+          <w:rFonts w:hint="eastAsia"/>
+        </w:rPr>
+        <w:t>invalid</w:t>
+      </w:r>
+      <w:r>
+        <w:t>_protocol</w:t>
+      </w:r>
+      <w:proofErr w:type="spellEnd"/>
+      <w:r>
+        <w:rPr>
+          <w:rFonts w:hint="eastAsia"/>
+        </w:rPr>
+        <w:t>好像没有实施完全。</w:t>
+      </w:r>
+      <w:bookmarkStart w:id="0" w:name="_GoBack"/>
+      <w:bookmarkEnd w:id="0"/>
     </w:p>
     <w:sectPr>
       <w:pgSz w:w="11906" w:h="16838"/>
@@ -1531,7 +1579,7 @@
     <w:lsdException w:name="Unresolved Mention" w:semiHidden="1" w:unhideWhenUsed="1"/>
     <w:lsdException w:name="Smart Link" w:semiHidden="1" w:unhideWhenUsed="1"/>
   </w:latentStyles>
-  <w:style w:type="paragraph" w:default="1" w:styleId="a">
+  <w:style w:type="paragraph" w:default="1" w:styleId="Normal">
     <w:name w:val="Normal"/>
     <w:qFormat/>
     <w:pPr>
@@ -1539,13 +1587,13 @@
       <w:jc w:val="both"/>
     </w:pPr>
   </w:style>
-  <w:style w:type="character" w:default="1" w:styleId="a0">
+  <w:style w:type="character" w:default="1" w:styleId="DefaultParagraphFont">
     <w:name w:val="Default Paragraph Font"/>
     <w:uiPriority w:val="1"/>
     <w:semiHidden/>
     <w:unhideWhenUsed/>
   </w:style>
-  <w:style w:type="table" w:default="1" w:styleId="a1">
+  <w:style w:type="table" w:default="1" w:styleId="TableNormal">
     <w:name w:val="Normal Table"/>
     <w:uiPriority w:val="99"/>
     <w:semiHidden/>
@@ -1560,16 +1608,16 @@
       </w:tblCellMar>
     </w:tblPr>
   </w:style>
-  <w:style w:type="numbering" w:default="1" w:styleId="a2">
+  <w:style w:type="numbering" w:default="1" w:styleId="NoList">
     <w:name w:val="No List"/>
     <w:uiPriority w:val="99"/>
     <w:semiHidden/>
     <w:unhideWhenUsed/>
   </w:style>
-  <w:style w:type="paragraph" w:styleId="a3">
+  <w:style w:type="paragraph" w:styleId="BalloonText">
     <w:name w:val="Balloon Text"/>
-    <w:basedOn w:val="a"/>
-    <w:link w:val="a4"/>
+    <w:basedOn w:val="Normal"/>
+    <w:link w:val="BalloonTextChar"/>
     <w:uiPriority w:val="99"/>
     <w:semiHidden/>
     <w:unhideWhenUsed/>
@@ -1579,10 +1627,10 @@
       <w:szCs w:val="18"/>
     </w:rPr>
   </w:style>
-  <w:style w:type="character" w:customStyle="1" w:styleId="a4">
-    <w:name w:val="批注框文本 字符"/>
-    <w:basedOn w:val="a0"/>
-    <w:link w:val="a3"/>
+  <w:style w:type="character" w:customStyle="1" w:styleId="BalloonTextChar">
+    <w:name w:val="Balloon Text Char"/>
+    <w:basedOn w:val="DefaultParagraphFont"/>
+    <w:link w:val="BalloonText"/>
     <w:uiPriority w:val="99"/>
     <w:semiHidden/>
     <w:rsid w:val="00CA15B8"/>
@@ -1591,9 +1639,9 @@
       <w:szCs w:val="18"/>
     </w:rPr>
   </w:style>
-  <w:style w:type="paragraph" w:styleId="a5">
+  <w:style w:type="paragraph" w:styleId="ListParagraph">
     <w:name w:val="List Paragraph"/>
-    <w:basedOn w:val="a"/>
+    <w:basedOn w:val="Normal"/>
     <w:uiPriority w:val="34"/>
     <w:qFormat/>
     <w:rsid w:val="005B101A"/>

</xml_diff>

<commit_message>
Now peer can receive payload message and decrypt it.
</commit_message>
<xml_diff>
--- a/project1/记录.docx
+++ b/project1/记录.docx
@@ -934,11 +934,6 @@
       </w:r>
     </w:p>
     <w:p>
-      <w:pPr>
-        <w:rPr>
-          <w:rFonts w:hint="eastAsia"/>
-        </w:rPr>
-      </w:pPr>
       <w:r>
         <w:t>REPORT</w:t>
       </w:r>
@@ -955,16 +950,37 @@
         <w:rPr>
           <w:rFonts w:hint="eastAsia"/>
         </w:rPr>
-        <w:t>的4中不同加密方式进行优劣</w:t>
+        <w:t>的4中不同加密方式进行优劣探讨</w:t>
+      </w:r>
+    </w:p>
+    <w:p>
+      <w:pPr>
+        <w:rPr>
+          <w:rFonts w:hint="eastAsia"/>
+        </w:rPr>
+      </w:pPr>
+      <w:r>
+        <w:rPr>
+          <w:rFonts w:hint="eastAsia"/>
+        </w:rPr>
+        <w:t>发送命令的指示可在</w:t>
+      </w:r>
+      <w:proofErr w:type="spellStart"/>
+      <w:r>
+        <w:rPr>
+          <w:rFonts w:hint="eastAsia"/>
+        </w:rPr>
+        <w:t>sendMessage</w:t>
+      </w:r>
+      <w:proofErr w:type="spellEnd"/>
+      <w:r>
+        <w:rPr>
+          <w:rFonts w:hint="eastAsia"/>
+        </w:rPr>
+        <w:t>中使用。</w:t>
       </w:r>
       <w:bookmarkStart w:id="0" w:name="_GoBack"/>
       <w:bookmarkEnd w:id="0"/>
-      <w:r>
-        <w:rPr>
-          <w:rFonts w:hint="eastAsia"/>
-        </w:rPr>
-        <w:t>探讨</w:t>
-      </w:r>
     </w:p>
     <w:sectPr>
       <w:pgSz w:w="11906" w:h="16838"/>

</xml_diff>

<commit_message>
save the progress: doing the part2
</commit_message>
<xml_diff>
--- a/project1/记录.docx
+++ b/project1/记录.docx
@@ -987,11 +987,6 @@
       </w:r>
     </w:p>
     <w:p>
-      <w:pPr>
-        <w:rPr>
-          <w:rFonts w:hint="eastAsia"/>
-        </w:rPr>
-      </w:pPr>
       <w:r>
         <w:rPr>
           <w:noProof/>
@@ -1031,6 +1026,100 @@
             </a:graphic>
           </wp:inline>
         </w:drawing>
+      </w:r>
+    </w:p>
+    <w:p>
+      <w:r>
+        <w:rPr>
+          <w:rFonts w:hint="eastAsia"/>
+        </w:rPr>
+        <w:t>关于</w:t>
+      </w:r>
+      <w:r>
+        <w:t>Document</w:t>
+      </w:r>
+      <w:r>
+        <w:rPr>
+          <w:rFonts w:hint="eastAsia"/>
+        </w:rPr>
+        <w:t>中的</w:t>
+      </w:r>
+      <w:proofErr w:type="spellStart"/>
+      <w:r>
+        <w:rPr>
+          <w:rFonts w:hint="eastAsia"/>
+        </w:rPr>
+        <w:t>get</w:t>
+      </w:r>
+      <w:r>
+        <w:t>Integer</w:t>
+      </w:r>
+      <w:proofErr w:type="spellEnd"/>
+      <w:r>
+        <w:rPr>
+          <w:rFonts w:hint="eastAsia"/>
+        </w:rPr>
+        <w:t>方法报错，目前解决方法：</w:t>
+      </w:r>
+    </w:p>
+    <w:p>
+      <w:r>
+        <w:t xml:space="preserve">String temp = "" + </w:t>
+      </w:r>
+      <w:proofErr w:type="spellStart"/>
+      <w:r>
+        <w:t>doc.get</w:t>
+      </w:r>
+      <w:proofErr w:type="spellEnd"/>
+      <w:r>
+        <w:t>("port");</w:t>
+      </w:r>
+    </w:p>
+    <w:p>
+      <w:r>
+        <w:t xml:space="preserve">int </w:t>
+      </w:r>
+      <w:proofErr w:type="spellStart"/>
+      <w:r>
+        <w:t>givenPort</w:t>
+      </w:r>
+      <w:proofErr w:type="spellEnd"/>
+      <w:r>
+        <w:t xml:space="preserve"> = </w:t>
+      </w:r>
+      <w:proofErr w:type="spellStart"/>
+      <w:r>
+        <w:t>Integer.parseInt</w:t>
+      </w:r>
+      <w:proofErr w:type="spellEnd"/>
+      <w:r>
+        <w:t>(temp);</w:t>
+      </w:r>
+    </w:p>
+    <w:p>
+      <w:r>
+        <w:rPr>
+          <w:rFonts w:hint="eastAsia"/>
+        </w:rPr>
+        <w:t>part2：是否要T</w:t>
+      </w:r>
+      <w:r>
+        <w:t>CP</w:t>
+      </w:r>
+      <w:r>
+        <w:rPr>
+          <w:rFonts w:hint="eastAsia"/>
+        </w:rPr>
+        <w:t>和U</w:t>
+      </w:r>
+      <w:r>
+        <w:t>DP</w:t>
+      </w:r>
+      <w:r>
+        <w:rPr>
+          <w:rFonts w:hint="eastAsia"/>
+        </w:rPr>
+        <w:t>混用？还是连接的peer都是相同的mode？</w:t>
       </w:r>
       <w:bookmarkStart w:id="0" w:name="_GoBack"/>
       <w:bookmarkEnd w:id="0"/>

</xml_diff>

<commit_message>
save the progress: now can transfer file in stupid method.
</commit_message>
<xml_diff>
--- a/project1/记录.docx
+++ b/project1/记录.docx
@@ -1120,6 +1120,78 @@
           <w:rFonts w:hint="eastAsia"/>
         </w:rPr>
         <w:t>混用？还是连接的peer都是相同的mode？</w:t>
+      </w:r>
+    </w:p>
+    <w:p/>
+    <w:p>
+      <w:r>
+        <w:t>BASE64</w:t>
+      </w:r>
+      <w:r>
+        <w:rPr>
+          <w:rFonts w:hint="eastAsia"/>
+        </w:rPr>
+        <w:t>之后的长度变为原来的</w:t>
+      </w:r>
+      <w:r>
+        <w:t xml:space="preserve">int </w:t>
+      </w:r>
+      <w:proofErr w:type="spellStart"/>
+      <w:r>
+        <w:t>encodedLength</w:t>
+      </w:r>
+      <w:proofErr w:type="spellEnd"/>
+      <w:r>
+        <w:t xml:space="preserve"> = (int) (</w:t>
+      </w:r>
+      <w:proofErr w:type="spellStart"/>
+      <w:r>
+        <w:t>Math.ceil</w:t>
+      </w:r>
+      <w:proofErr w:type="spellEnd"/>
+      <w:r>
+        <w:t>((double)(</w:t>
+      </w:r>
+      <w:proofErr w:type="spellStart"/>
+      <w:proofErr w:type="gramStart"/>
+      <w:r>
+        <w:t>a.length</w:t>
+      </w:r>
+      <w:proofErr w:type="spellEnd"/>
+      <w:proofErr w:type="gramEnd"/>
+      <w:r>
+        <w:t>())/3) * 4);</w:t>
+      </w:r>
+    </w:p>
+    <w:p/>
+    <w:p>
+      <w:pPr>
+        <w:rPr>
+          <w:rFonts w:hint="eastAsia"/>
+        </w:rPr>
+      </w:pPr>
+      <w:r>
+        <w:t>UDP</w:t>
+      </w:r>
+      <w:r>
+        <w:rPr>
+          <w:rFonts w:hint="eastAsia"/>
+        </w:rPr>
+        <w:t>并不适合</w:t>
+      </w:r>
+      <w:proofErr w:type="spellStart"/>
+      <w:r>
+        <w:rPr>
+          <w:rFonts w:hint="eastAsia"/>
+        </w:rPr>
+        <w:t>bitbox</w:t>
+      </w:r>
+      <w:proofErr w:type="spellEnd"/>
+      <w:r>
+        <w:rPr>
+          <w:rFonts w:hint="eastAsia"/>
+        </w:rPr>
+        <w:t>，一次性的传输限制。</w:t>
       </w:r>
       <w:bookmarkStart w:id="0" w:name="_GoBack"/>
       <w:bookmarkEnd w:id="0"/>

</xml_diff>

<commit_message>
save the progress: now client can work when peer in udp mode, but in udp mode, peer cannot know whether other disconnects
</commit_message>
<xml_diff>
--- a/project1/记录.docx
+++ b/project1/记录.docx
@@ -1165,11 +1165,6 @@
     </w:p>
     <w:p/>
     <w:p>
-      <w:pPr>
-        <w:rPr>
-          <w:rFonts w:hint="eastAsia"/>
-        </w:rPr>
-      </w:pPr>
       <w:r>
         <w:t>UDP</w:t>
       </w:r>
@@ -1192,10 +1187,92 @@
           <w:rFonts w:hint="eastAsia"/>
         </w:rPr>
         <w:t>，一次性的传输限制。</w:t>
+      </w:r>
+    </w:p>
+    <w:p/>
+    <w:p>
+      <w:r>
+        <w:rPr>
+          <w:rFonts w:hint="eastAsia"/>
+        </w:rPr>
+        <w:t>在传一个大文件途中在</w:t>
+      </w:r>
+      <w:proofErr w:type="gramStart"/>
+      <w:r>
+        <w:rPr>
+          <w:rFonts w:hint="eastAsia"/>
+        </w:rPr>
+        <w:t>传其他</w:t>
+      </w:r>
+      <w:proofErr w:type="gramEnd"/>
+      <w:r>
+        <w:rPr>
+          <w:rFonts w:hint="eastAsia"/>
+        </w:rPr>
+        <w:t>的会有问题</w:t>
+      </w:r>
+      <w:r>
+        <w:rPr>
+          <w:rFonts w:hint="eastAsia"/>
+        </w:rPr>
+        <w:t>?待测试</w:t>
+      </w:r>
+    </w:p>
+    <w:p/>
+    <w:p>
+      <w:proofErr w:type="spellStart"/>
+      <w:r>
+        <w:t>C</w:t>
+      </w:r>
+      <w:r>
+        <w:rPr>
+          <w:rFonts w:hint="eastAsia"/>
+        </w:rPr>
+        <w:t>lient</w:t>
+      </w:r>
+      <w:r>
+        <w:t>P</w:t>
+      </w:r>
+      <w:r>
+        <w:rPr>
+          <w:rFonts w:hint="eastAsia"/>
+        </w:rPr>
+        <w:t>ort</w:t>
+      </w:r>
+      <w:proofErr w:type="spellEnd"/>
+      <w:r>
+        <w:rPr>
+          <w:rFonts w:hint="eastAsia"/>
+        </w:rPr>
+        <w:t>是client去连接的口，client本身是哪个口未指出。</w:t>
+      </w:r>
+    </w:p>
+    <w:p/>
+    <w:p>
+      <w:pPr>
+        <w:rPr>
+          <w:rFonts w:hint="eastAsia"/>
+        </w:rPr>
+      </w:pPr>
+      <w:r>
+        <w:rPr>
+          <w:rFonts w:hint="eastAsia"/>
+        </w:rPr>
+        <w:t>在U</w:t>
+      </w:r>
+      <w:r>
+        <w:t>DP</w:t>
+      </w:r>
+      <w:r>
+        <w:rPr>
+          <w:rFonts w:hint="eastAsia"/>
+        </w:rPr>
+        <w:t>下是不知道对方有没有断开链接的。</w:t>
       </w:r>
       <w:bookmarkStart w:id="0" w:name="_GoBack"/>
       <w:bookmarkEnd w:id="0"/>
     </w:p>
+    <w:p/>
     <w:sectPr>
       <w:pgSz w:w="11906" w:h="16838"/>
       <w:pgMar w:top="1440" w:right="1440" w:bottom="1440" w:left="1440" w:header="851" w:footer="992" w:gutter="0"/>

</xml_diff>

<commit_message>
save the progress: now can work well in local
</commit_message>
<xml_diff>
--- a/project1/记录.docx
+++ b/project1/记录.docx
@@ -1249,11 +1249,6 @@
     </w:p>
     <w:p/>
     <w:p>
-      <w:pPr>
-        <w:rPr>
-          <w:rFonts w:hint="eastAsia"/>
-        </w:rPr>
-      </w:pPr>
       <w:r>
         <w:rPr>
           <w:rFonts w:hint="eastAsia"/>
@@ -1267,12 +1262,651 @@
         <w:rPr>
           <w:rFonts w:hint="eastAsia"/>
         </w:rPr>
-        <w:t>下是不知道对方有没有断开链接的。</w:t>
+        <w:t>下是不知道对方有没有断开链接</w:t>
+      </w:r>
+      <w:r>
+        <w:rPr>
+          <w:rFonts w:hint="eastAsia"/>
+        </w:rPr>
+        <w:t>：现在应对</w:t>
+      </w:r>
+      <w:proofErr w:type="spellStart"/>
+      <w:r>
+        <w:rPr>
+          <w:rFonts w:hint="eastAsia"/>
+        </w:rPr>
+        <w:t>udp</w:t>
+      </w:r>
+      <w:proofErr w:type="spellEnd"/>
+      <w:r>
+        <w:rPr>
+          <w:rFonts w:hint="eastAsia"/>
+        </w:rPr>
+        <w:t>模式下连接，断开，再断开会导致invalid</w:t>
+      </w:r>
+      <w:r>
+        <w:t xml:space="preserve"> </w:t>
+      </w:r>
+      <w:r>
+        <w:rPr>
+          <w:rFonts w:hint="eastAsia"/>
+        </w:rPr>
+        <w:t>protocol，目前方案断开时发送</w:t>
+      </w:r>
+      <w:r>
+        <w:t>CONNECTION_REFUSED</w:t>
+      </w:r>
+    </w:p>
+    <w:p/>
+    <w:p>
+      <w:pPr>
+        <w:rPr>
+          <w:rFonts w:hint="eastAsia"/>
+        </w:rPr>
+      </w:pPr>
+      <w:r>
+        <w:rPr>
+          <w:rFonts w:hint="eastAsia"/>
+        </w:rPr>
+        <w:t>在</w:t>
+      </w:r>
+      <w:proofErr w:type="spellStart"/>
+      <w:r>
+        <w:rPr>
+          <w:rFonts w:hint="eastAsia"/>
+        </w:rPr>
+        <w:t>vm</w:t>
+      </w:r>
+      <w:proofErr w:type="spellEnd"/>
+      <w:r>
+        <w:rPr>
+          <w:rFonts w:hint="eastAsia"/>
+        </w:rPr>
+        <w:t>上port要在7900</w:t>
+      </w:r>
+      <w:r>
+        <w:t xml:space="preserve"> </w:t>
+      </w:r>
+      <w:r>
+        <w:rPr>
+          <w:rFonts w:hint="eastAsia"/>
+        </w:rPr>
+        <w:t>-8000</w:t>
       </w:r>
       <w:bookmarkStart w:id="0" w:name="_GoBack"/>
       <w:bookmarkEnd w:id="0"/>
     </w:p>
     <w:p/>
+    <w:p>
+      <w:pPr>
+        <w:widowControl/>
+        <w:jc w:val="left"/>
+      </w:pPr>
+      <w:r>
+        <w:br w:type="page"/>
+      </w:r>
+    </w:p>
+    <w:tbl>
+      <w:tblPr>
+        <w:tblStyle w:val="TableGrid"/>
+        <w:tblW w:w="0" w:type="auto"/>
+        <w:tblLook w:val="04A0" w:firstRow="1" w:lastRow="0" w:firstColumn="1" w:lastColumn="0" w:noHBand="0" w:noVBand="1"/>
+      </w:tblPr>
+      <w:tblGrid>
+        <w:gridCol w:w="4508"/>
+        <w:gridCol w:w="4508"/>
+      </w:tblGrid>
+      <w:tr>
+        <w:tc>
+          <w:tcPr>
+            <w:tcW w:w="4508" w:type="dxa"/>
+          </w:tcPr>
+          <w:p>
+            <w:r>
+              <w:lastRenderedPageBreak/>
+              <w:t>Send</w:t>
+            </w:r>
+          </w:p>
+        </w:tc>
+        <w:tc>
+          <w:tcPr>
+            <w:tcW w:w="4508" w:type="dxa"/>
+          </w:tcPr>
+          <w:p>
+            <w:r>
+              <w:t>Want to receive</w:t>
+            </w:r>
+          </w:p>
+        </w:tc>
+      </w:tr>
+      <w:tr>
+        <w:tc>
+          <w:tcPr>
+            <w:tcW w:w="4508" w:type="dxa"/>
+          </w:tcPr>
+          <w:p>
+            <w:pPr>
+              <w:rPr>
+                <w:rFonts w:hint="eastAsia"/>
+                <w:strike/>
+              </w:rPr>
+            </w:pPr>
+            <w:r>
+              <w:rPr>
+                <w:strike/>
+              </w:rPr>
+              <w:t>HANDSHANKE_REQUEST</w:t>
+            </w:r>
+          </w:p>
+        </w:tc>
+        <w:tc>
+          <w:tcPr>
+            <w:tcW w:w="4508" w:type="dxa"/>
+          </w:tcPr>
+          <w:p>
+            <w:pPr>
+              <w:rPr>
+                <w:rFonts w:hint="eastAsia"/>
+              </w:rPr>
+            </w:pPr>
+            <w:r>
+              <w:t>CONNECTION_REFUSED, HANDSHAKE_RESPONSE</w:t>
+            </w:r>
+          </w:p>
+        </w:tc>
+      </w:tr>
+      <w:tr>
+        <w:tc>
+          <w:tcPr>
+            <w:tcW w:w="4508" w:type="dxa"/>
+          </w:tcPr>
+          <w:p>
+            <w:pPr>
+              <w:rPr>
+                <w:rFonts w:hint="eastAsia"/>
+                <w:strike/>
+              </w:rPr>
+            </w:pPr>
+            <w:r>
+              <w:rPr>
+                <w:strike/>
+              </w:rPr>
+              <w:t>FILE_CREATE_REQUEST</w:t>
+            </w:r>
+          </w:p>
+        </w:tc>
+        <w:tc>
+          <w:tcPr>
+            <w:tcW w:w="4508" w:type="dxa"/>
+          </w:tcPr>
+          <w:p>
+            <w:pPr>
+              <w:rPr>
+                <w:rFonts w:hint="eastAsia"/>
+              </w:rPr>
+            </w:pPr>
+            <w:r>
+              <w:t>FILE_CREATE_RESPONSE</w:t>
+            </w:r>
+          </w:p>
+        </w:tc>
+      </w:tr>
+      <w:tr>
+        <w:tc>
+          <w:tcPr>
+            <w:tcW w:w="4508" w:type="dxa"/>
+          </w:tcPr>
+          <w:p>
+            <w:pPr>
+              <w:rPr>
+                <w:rFonts w:hint="eastAsia"/>
+                <w:strike/>
+              </w:rPr>
+            </w:pPr>
+            <w:r>
+              <w:rPr>
+                <w:strike/>
+              </w:rPr>
+              <w:t>FILE_BYTES_REQUEST</w:t>
+            </w:r>
+          </w:p>
+        </w:tc>
+        <w:tc>
+          <w:tcPr>
+            <w:tcW w:w="4508" w:type="dxa"/>
+          </w:tcPr>
+          <w:p>
+            <w:pPr>
+              <w:rPr>
+                <w:rFonts w:hint="eastAsia"/>
+              </w:rPr>
+            </w:pPr>
+            <w:r>
+              <w:t>FILE_BYTES_</w:t>
+            </w:r>
+            <w:proofErr w:type="gramStart"/>
+            <w:r>
+              <w:t>RESPONSE(</w:t>
+            </w:r>
+            <w:proofErr w:type="gramEnd"/>
+            <w:r>
+              <w:t>Position = 0)</w:t>
+            </w:r>
+          </w:p>
+        </w:tc>
+      </w:tr>
+      <w:tr>
+        <w:tc>
+          <w:tcPr>
+            <w:tcW w:w="4508" w:type="dxa"/>
+          </w:tcPr>
+          <w:p>
+            <w:pPr>
+              <w:rPr>
+                <w:rFonts w:hint="eastAsia"/>
+                <w:strike/>
+              </w:rPr>
+            </w:pPr>
+            <w:r>
+              <w:rPr>
+                <w:strike/>
+              </w:rPr>
+              <w:t>FILE_BYTES_</w:t>
+            </w:r>
+            <w:proofErr w:type="gramStart"/>
+            <w:r>
+              <w:rPr>
+                <w:strike/>
+              </w:rPr>
+              <w:t>RESPONSE</w:t>
+            </w:r>
+            <w:r>
+              <w:rPr>
+                <w:strike/>
+              </w:rPr>
+              <w:t>(</w:t>
+            </w:r>
+            <w:proofErr w:type="gramEnd"/>
+            <w:r>
+              <w:rPr>
+                <w:rFonts w:hint="eastAsia"/>
+                <w:strike/>
+              </w:rPr>
+              <w:t>未完成</w:t>
+            </w:r>
+            <w:r>
+              <w:rPr>
+                <w:strike/>
+              </w:rPr>
+              <w:t>)</w:t>
+            </w:r>
+            <w:r>
+              <w:rPr>
+                <w:rFonts w:hint="eastAsia"/>
+              </w:rPr>
+              <w:t>需修改。</w:t>
+            </w:r>
+          </w:p>
+        </w:tc>
+        <w:tc>
+          <w:tcPr>
+            <w:tcW w:w="4508" w:type="dxa"/>
+          </w:tcPr>
+          <w:p>
+            <w:r>
+              <w:t>FILE_BYTES_REQUEST</w:t>
+            </w:r>
+          </w:p>
+        </w:tc>
+      </w:tr>
+      <w:tr>
+        <w:tc>
+          <w:tcPr>
+            <w:tcW w:w="4508" w:type="dxa"/>
+          </w:tcPr>
+          <w:p>
+            <w:pPr>
+              <w:rPr>
+                <w:rFonts w:hint="eastAsia"/>
+                <w:strike/>
+              </w:rPr>
+            </w:pPr>
+            <w:r>
+              <w:rPr>
+                <w:strike/>
+              </w:rPr>
+              <w:t>FILE_DELETE_REQUEST</w:t>
+            </w:r>
+          </w:p>
+        </w:tc>
+        <w:tc>
+          <w:tcPr>
+            <w:tcW w:w="4508" w:type="dxa"/>
+          </w:tcPr>
+          <w:p>
+            <w:pPr>
+              <w:rPr>
+                <w:rFonts w:hint="eastAsia"/>
+              </w:rPr>
+            </w:pPr>
+            <w:r>
+              <w:t>FILE_DELETE_RESPONSE</w:t>
+            </w:r>
+          </w:p>
+        </w:tc>
+      </w:tr>
+      <w:tr>
+        <w:tc>
+          <w:tcPr>
+            <w:tcW w:w="4508" w:type="dxa"/>
+          </w:tcPr>
+          <w:p>
+            <w:pPr>
+              <w:rPr>
+                <w:rFonts w:hint="eastAsia"/>
+                <w:strike/>
+              </w:rPr>
+            </w:pPr>
+            <w:r>
+              <w:rPr>
+                <w:strike/>
+              </w:rPr>
+              <w:t>FILE_MODIFY_REQUEST</w:t>
+            </w:r>
+          </w:p>
+        </w:tc>
+        <w:tc>
+          <w:tcPr>
+            <w:tcW w:w="4508" w:type="dxa"/>
+          </w:tcPr>
+          <w:p>
+            <w:pPr>
+              <w:rPr>
+                <w:rFonts w:hint="eastAsia"/>
+              </w:rPr>
+            </w:pPr>
+            <w:r>
+              <w:t>FILE_MODIFY_RESPONSE</w:t>
+            </w:r>
+          </w:p>
+        </w:tc>
+      </w:tr>
+      <w:tr>
+        <w:tc>
+          <w:tcPr>
+            <w:tcW w:w="4508" w:type="dxa"/>
+          </w:tcPr>
+          <w:p>
+            <w:pPr>
+              <w:rPr>
+                <w:rFonts w:hint="eastAsia"/>
+                <w:strike/>
+              </w:rPr>
+            </w:pPr>
+            <w:r>
+              <w:rPr>
+                <w:strike/>
+              </w:rPr>
+              <w:t>DIRECTORY_CREATE_REQUEST</w:t>
+            </w:r>
+          </w:p>
+        </w:tc>
+        <w:tc>
+          <w:tcPr>
+            <w:tcW w:w="4508" w:type="dxa"/>
+          </w:tcPr>
+          <w:p>
+            <w:pPr>
+              <w:rPr>
+                <w:rFonts w:hint="eastAsia"/>
+              </w:rPr>
+            </w:pPr>
+            <w:r>
+              <w:t>DIRECTORY_CREATE_RESPONSE</w:t>
+            </w:r>
+          </w:p>
+        </w:tc>
+      </w:tr>
+      <w:tr>
+        <w:tc>
+          <w:tcPr>
+            <w:tcW w:w="4508" w:type="dxa"/>
+          </w:tcPr>
+          <w:p>
+            <w:pPr>
+              <w:rPr>
+                <w:rFonts w:hint="eastAsia"/>
+                <w:strike/>
+              </w:rPr>
+            </w:pPr>
+            <w:r>
+              <w:rPr>
+                <w:strike/>
+              </w:rPr>
+              <w:t>DIRECTORY_DELETE_REQUEST</w:t>
+            </w:r>
+          </w:p>
+        </w:tc>
+        <w:tc>
+          <w:tcPr>
+            <w:tcW w:w="4508" w:type="dxa"/>
+          </w:tcPr>
+          <w:p>
+            <w:pPr>
+              <w:rPr>
+                <w:rFonts w:hint="eastAsia"/>
+              </w:rPr>
+            </w:pPr>
+            <w:r>
+              <w:t>DIRECTORY_DELETE_</w:t>
+            </w:r>
+            <w:r>
+              <w:t>RESPONSE</w:t>
+            </w:r>
+          </w:p>
+        </w:tc>
+      </w:tr>
+      <w:tr>
+        <w:tc>
+          <w:tcPr>
+            <w:tcW w:w="4508" w:type="dxa"/>
+          </w:tcPr>
+          <w:p>
+            <w:r>
+              <w:t>CONNECTION_REFUSED</w:t>
+            </w:r>
+          </w:p>
+        </w:tc>
+        <w:tc>
+          <w:tcPr>
+            <w:tcW w:w="4508" w:type="dxa"/>
+          </w:tcPr>
+          <w:p/>
+        </w:tc>
+      </w:tr>
+      <w:tr>
+        <w:tc>
+          <w:tcPr>
+            <w:tcW w:w="4508" w:type="dxa"/>
+          </w:tcPr>
+          <w:p>
+            <w:r>
+              <w:t>HANDSHAKE_RESPONSE</w:t>
+            </w:r>
+          </w:p>
+        </w:tc>
+        <w:tc>
+          <w:tcPr>
+            <w:tcW w:w="4508" w:type="dxa"/>
+          </w:tcPr>
+          <w:p/>
+        </w:tc>
+      </w:tr>
+      <w:tr>
+        <w:tc>
+          <w:tcPr>
+            <w:tcW w:w="4508" w:type="dxa"/>
+          </w:tcPr>
+          <w:p>
+            <w:r>
+              <w:t>FILE_CREATE_RESPONSE</w:t>
+            </w:r>
+          </w:p>
+        </w:tc>
+        <w:tc>
+          <w:tcPr>
+            <w:tcW w:w="4508" w:type="dxa"/>
+          </w:tcPr>
+          <w:p>
+            <w:r>
+              <w:rPr>
+                <w:rFonts w:hint="eastAsia"/>
+              </w:rPr>
+              <w:t>似乎对丢包无影响？</w:t>
+            </w:r>
+          </w:p>
+        </w:tc>
+      </w:tr>
+      <w:tr>
+        <w:tc>
+          <w:tcPr>
+            <w:tcW w:w="4508" w:type="dxa"/>
+          </w:tcPr>
+          <w:p>
+            <w:r>
+              <w:t>FILE_DELETE_RESPONSE</w:t>
+            </w:r>
+          </w:p>
+        </w:tc>
+        <w:tc>
+          <w:tcPr>
+            <w:tcW w:w="4508" w:type="dxa"/>
+          </w:tcPr>
+          <w:p>
+            <w:pPr>
+              <w:rPr>
+                <w:rFonts w:hint="eastAsia"/>
+              </w:rPr>
+            </w:pPr>
+          </w:p>
+        </w:tc>
+      </w:tr>
+      <w:tr>
+        <w:tc>
+          <w:tcPr>
+            <w:tcW w:w="4508" w:type="dxa"/>
+          </w:tcPr>
+          <w:p>
+            <w:r>
+              <w:t>FILE_MODIFY_RESPONSE</w:t>
+            </w:r>
+          </w:p>
+        </w:tc>
+        <w:tc>
+          <w:tcPr>
+            <w:tcW w:w="4508" w:type="dxa"/>
+          </w:tcPr>
+          <w:p>
+            <w:pPr>
+              <w:rPr>
+                <w:rFonts w:hint="eastAsia"/>
+              </w:rPr>
+            </w:pPr>
+          </w:p>
+        </w:tc>
+      </w:tr>
+      <w:tr>
+        <w:tc>
+          <w:tcPr>
+            <w:tcW w:w="4508" w:type="dxa"/>
+          </w:tcPr>
+          <w:p>
+            <w:r>
+              <w:t>DIRECTORY_CREATE_RESPONSE</w:t>
+            </w:r>
+          </w:p>
+        </w:tc>
+        <w:tc>
+          <w:tcPr>
+            <w:tcW w:w="4508" w:type="dxa"/>
+          </w:tcPr>
+          <w:p>
+            <w:pPr>
+              <w:rPr>
+                <w:rFonts w:hint="eastAsia"/>
+              </w:rPr>
+            </w:pPr>
+          </w:p>
+        </w:tc>
+      </w:tr>
+      <w:tr>
+        <w:tc>
+          <w:tcPr>
+            <w:tcW w:w="4508" w:type="dxa"/>
+          </w:tcPr>
+          <w:p>
+            <w:r>
+              <w:t>DIRECTORY_DELETE_RESPONSE</w:t>
+            </w:r>
+          </w:p>
+        </w:tc>
+        <w:tc>
+          <w:tcPr>
+            <w:tcW w:w="4508" w:type="dxa"/>
+          </w:tcPr>
+          <w:p>
+            <w:pPr>
+              <w:rPr>
+                <w:rFonts w:hint="eastAsia"/>
+              </w:rPr>
+            </w:pPr>
+          </w:p>
+        </w:tc>
+      </w:tr>
+      <w:tr>
+        <w:tc>
+          <w:tcPr>
+            <w:tcW w:w="4508" w:type="dxa"/>
+          </w:tcPr>
+          <w:p>
+            <w:r>
+              <w:t>INVALID_PROTOCOL</w:t>
+            </w:r>
+          </w:p>
+        </w:tc>
+        <w:tc>
+          <w:tcPr>
+            <w:tcW w:w="4508" w:type="dxa"/>
+          </w:tcPr>
+          <w:p>
+            <w:pPr>
+              <w:rPr>
+                <w:rFonts w:hint="eastAsia"/>
+              </w:rPr>
+            </w:pPr>
+          </w:p>
+        </w:tc>
+      </w:tr>
+    </w:tbl>
+    <w:p>
+      <w:r>
+        <w:tab/>
+      </w:r>
+      <w:r>
+        <w:tab/>
+      </w:r>
+      <w:r>
+        <w:tab/>
+      </w:r>
+    </w:p>
+    <w:p/>
+    <w:p>
+      <w:pPr>
+        <w:rPr>
+          <w:rFonts w:hint="eastAsia"/>
+        </w:rPr>
+      </w:pPr>
+    </w:p>
     <w:sectPr>
       <w:pgSz w:w="11906" w:h="16838"/>
       <w:pgMar w:top="1440" w:right="1440" w:bottom="1440" w:left="1440" w:header="851" w:footer="992" w:gutter="0"/>
@@ -1982,6 +2616,22 @@
       <w:ind w:firstLineChars="200" w:firstLine="420"/>
     </w:pPr>
   </w:style>
+  <w:style w:type="table" w:styleId="TableGrid">
+    <w:name w:val="Table Grid"/>
+    <w:basedOn w:val="TableNormal"/>
+    <w:uiPriority w:val="39"/>
+    <w:rsid w:val="000B73B2"/>
+    <w:tblPr>
+      <w:tblBorders>
+        <w:top w:val="single" w:sz="4" w:space="0" w:color="auto"/>
+        <w:left w:val="single" w:sz="4" w:space="0" w:color="auto"/>
+        <w:bottom w:val="single" w:sz="4" w:space="0" w:color="auto"/>
+        <w:right w:val="single" w:sz="4" w:space="0" w:color="auto"/>
+        <w:insideH w:val="single" w:sz="4" w:space="0" w:color="auto"/>
+        <w:insideV w:val="single" w:sz="4" w:space="0" w:color="auto"/>
+      </w:tblBorders>
+    </w:tblPr>
+  </w:style>
 </w:styles>
 </file>
 

</xml_diff>

<commit_message>
finish, wait for debug
</commit_message>
<xml_diff>
--- a/project1/记录.docx
+++ b/project1/记录.docx
@@ -1299,11 +1299,6 @@
     </w:p>
     <w:p/>
     <w:p>
-      <w:pPr>
-        <w:rPr>
-          <w:rFonts w:hint="eastAsia"/>
-        </w:rPr>
-      </w:pPr>
       <w:r>
         <w:rPr>
           <w:rFonts w:hint="eastAsia"/>
@@ -1332,6 +1327,207 @@
           <w:rFonts w:hint="eastAsia"/>
         </w:rPr>
         <w:t>-8000</w:t>
+      </w:r>
+    </w:p>
+    <w:p/>
+    <w:p>
+      <w:r>
+        <w:tab/>
+        <w:t>/**</w:t>
+      </w:r>
+    </w:p>
+    <w:p>
+      <w:r>
+        <w:tab/>
+        <w:t xml:space="preserve"> *  judge whether the peer is disconnected by </w:t>
+      </w:r>
+      <w:proofErr w:type="gramStart"/>
+      <w:r>
+        <w:t>other</w:t>
+      </w:r>
+      <w:proofErr w:type="gramEnd"/>
+      <w:r>
+        <w:t xml:space="preserve"> connected peer.</w:t>
+      </w:r>
+    </w:p>
+    <w:p>
+      <w:r>
+        <w:tab/>
+        <w:t xml:space="preserve"> *  refer from: https://www.cnblogs.com/wisdo/p/5859857.html</w:t>
+      </w:r>
+    </w:p>
+    <w:p>
+      <w:r>
+        <w:tab/>
+        <w:t xml:space="preserve"> */</w:t>
+      </w:r>
+    </w:p>
+    <w:p>
+      <w:r>
+        <w:tab/>
+        <w:t xml:space="preserve">private </w:t>
+      </w:r>
+      <w:proofErr w:type="spellStart"/>
+      <w:r>
+        <w:t>boolean</w:t>
+      </w:r>
+      <w:proofErr w:type="spellEnd"/>
+      <w:r>
+        <w:t xml:space="preserve"> </w:t>
+      </w:r>
+      <w:proofErr w:type="spellStart"/>
+      <w:proofErr w:type="gramStart"/>
+      <w:r>
+        <w:t>isSocketClosed</w:t>
+      </w:r>
+      <w:proofErr w:type="spellEnd"/>
+      <w:r>
+        <w:t>(</w:t>
+      </w:r>
+      <w:proofErr w:type="gramEnd"/>
+      <w:r>
+        <w:t>Socket socket) {</w:t>
+      </w:r>
+    </w:p>
+    <w:p>
+      <w:r>
+        <w:tab/>
+      </w:r>
+      <w:r>
+        <w:tab/>
+        <w:t>try {</w:t>
+      </w:r>
+    </w:p>
+    <w:p>
+      <w:r>
+        <w:tab/>
+      </w:r>
+      <w:r>
+        <w:tab/>
+      </w:r>
+      <w:r>
+        <w:tab/>
+      </w:r>
+      <w:proofErr w:type="spellStart"/>
+      <w:proofErr w:type="gramStart"/>
+      <w:r>
+        <w:t>socket.sendUrgentData</w:t>
+      </w:r>
+      <w:proofErr w:type="spellEnd"/>
+      <w:proofErr w:type="gramEnd"/>
+      <w:r>
+        <w:t xml:space="preserve">(0xFF); // the </w:t>
+      </w:r>
+      <w:proofErr w:type="spellStart"/>
+      <w:r>
+        <w:t>connectedList</w:t>
+      </w:r>
+      <w:proofErr w:type="spellEnd"/>
+      <w:r>
+        <w:t xml:space="preserve"> has problem!</w:t>
+      </w:r>
+    </w:p>
+    <w:p>
+      <w:r>
+        <w:tab/>
+      </w:r>
+      <w:r>
+        <w:tab/>
+      </w:r>
+      <w:r>
+        <w:tab/>
+        <w:t>return false;</w:t>
+      </w:r>
+    </w:p>
+    <w:p>
+      <w:r>
+        <w:tab/>
+      </w:r>
+      <w:r>
+        <w:tab/>
+        <w:t>} catch (Exception e) {</w:t>
+      </w:r>
+    </w:p>
+    <w:p>
+      <w:r>
+        <w:tab/>
+      </w:r>
+      <w:r>
+        <w:tab/>
+      </w:r>
+      <w:r>
+        <w:tab/>
+        <w:t>return true;</w:t>
+      </w:r>
+    </w:p>
+    <w:p>
+      <w:r>
+        <w:tab/>
+      </w:r>
+      <w:r>
+        <w:tab/>
+        <w:t>}</w:t>
+      </w:r>
+    </w:p>
+    <w:p>
+      <w:r>
+        <w:tab/>
+        <w:t>}</w:t>
+      </w:r>
+    </w:p>
+    <w:p>
+      <w:pPr>
+        <w:rPr>
+          <w:rFonts w:hint="eastAsia"/>
+        </w:rPr>
+      </w:pPr>
+      <w:r>
+        <w:rPr>
+          <w:rFonts w:hint="eastAsia"/>
+        </w:rPr>
+        <w:t>这个方法只在双方都在本地连接可以，双方都在V</w:t>
+      </w:r>
+      <w:r>
+        <w:t>M</w:t>
+      </w:r>
+      <w:r>
+        <w:rPr>
+          <w:rFonts w:hint="eastAsia"/>
+        </w:rPr>
+        <w:t>可以，一方在V</w:t>
+      </w:r>
+      <w:r>
+        <w:t>M</w:t>
+      </w:r>
+      <w:r>
+        <w:rPr>
+          <w:rFonts w:hint="eastAsia"/>
+        </w:rPr>
+        <w:t>一方在本地不行</w:t>
+      </w:r>
+      <w:r>
+        <w:rPr>
+          <w:rFonts w:hint="eastAsia"/>
+        </w:rPr>
+        <w:t>，现在当要disconnect</w:t>
+      </w:r>
+      <w:r>
+        <w:t xml:space="preserve"> </w:t>
+      </w:r>
+      <w:r>
+        <w:rPr>
+          <w:rFonts w:hint="eastAsia"/>
+        </w:rPr>
+        <w:t>peer时，会给对方发送</w:t>
+      </w:r>
+      <w:r>
+        <w:t>CONNECTION_REFUSED</w:t>
+      </w:r>
+      <w:r>
+        <w:rPr>
+          <w:rFonts w:hint="eastAsia"/>
+        </w:rPr>
+        <w:t>来通知。</w:t>
       </w:r>
       <w:bookmarkStart w:id="0" w:name="_GoBack"/>
       <w:bookmarkEnd w:id="0"/>
@@ -1387,7 +1583,6 @@
           <w:p>
             <w:pPr>
               <w:rPr>
-                <w:rFonts w:hint="eastAsia"/>
                 <w:strike/>
               </w:rPr>
             </w:pPr>
@@ -1404,11 +1599,6 @@
             <w:tcW w:w="4508" w:type="dxa"/>
           </w:tcPr>
           <w:p>
-            <w:pPr>
-              <w:rPr>
-                <w:rFonts w:hint="eastAsia"/>
-              </w:rPr>
-            </w:pPr>
             <w:r>
               <w:t>CONNECTION_REFUSED, HANDSHAKE_RESPONSE</w:t>
             </w:r>
@@ -1423,7 +1613,6 @@
           <w:p>
             <w:pPr>
               <w:rPr>
-                <w:rFonts w:hint="eastAsia"/>
                 <w:strike/>
               </w:rPr>
             </w:pPr>
@@ -1440,11 +1629,6 @@
             <w:tcW w:w="4508" w:type="dxa"/>
           </w:tcPr>
           <w:p>
-            <w:pPr>
-              <w:rPr>
-                <w:rFonts w:hint="eastAsia"/>
-              </w:rPr>
-            </w:pPr>
             <w:r>
               <w:t>FILE_CREATE_RESPONSE</w:t>
             </w:r>
@@ -1459,7 +1643,6 @@
           <w:p>
             <w:pPr>
               <w:rPr>
-                <w:rFonts w:hint="eastAsia"/>
                 <w:strike/>
               </w:rPr>
             </w:pPr>
@@ -1476,11 +1659,6 @@
             <w:tcW w:w="4508" w:type="dxa"/>
           </w:tcPr>
           <w:p>
-            <w:pPr>
-              <w:rPr>
-                <w:rFonts w:hint="eastAsia"/>
-              </w:rPr>
-            </w:pPr>
             <w:r>
               <w:t>FILE_BYTES_</w:t>
             </w:r>
@@ -1503,7 +1681,6 @@
           <w:p>
             <w:pPr>
               <w:rPr>
-                <w:rFonts w:hint="eastAsia"/>
                 <w:strike/>
               </w:rPr>
             </w:pPr>
@@ -1567,7 +1744,6 @@
           <w:p>
             <w:pPr>
               <w:rPr>
-                <w:rFonts w:hint="eastAsia"/>
                 <w:strike/>
               </w:rPr>
             </w:pPr>
@@ -1584,11 +1760,6 @@
             <w:tcW w:w="4508" w:type="dxa"/>
           </w:tcPr>
           <w:p>
-            <w:pPr>
-              <w:rPr>
-                <w:rFonts w:hint="eastAsia"/>
-              </w:rPr>
-            </w:pPr>
             <w:r>
               <w:t>FILE_DELETE_RESPONSE</w:t>
             </w:r>
@@ -1603,7 +1774,6 @@
           <w:p>
             <w:pPr>
               <w:rPr>
-                <w:rFonts w:hint="eastAsia"/>
                 <w:strike/>
               </w:rPr>
             </w:pPr>
@@ -1620,11 +1790,6 @@
             <w:tcW w:w="4508" w:type="dxa"/>
           </w:tcPr>
           <w:p>
-            <w:pPr>
-              <w:rPr>
-                <w:rFonts w:hint="eastAsia"/>
-              </w:rPr>
-            </w:pPr>
             <w:r>
               <w:t>FILE_MODIFY_RESPONSE</w:t>
             </w:r>
@@ -1639,7 +1804,6 @@
           <w:p>
             <w:pPr>
               <w:rPr>
-                <w:rFonts w:hint="eastAsia"/>
                 <w:strike/>
               </w:rPr>
             </w:pPr>
@@ -1656,11 +1820,6 @@
             <w:tcW w:w="4508" w:type="dxa"/>
           </w:tcPr>
           <w:p>
-            <w:pPr>
-              <w:rPr>
-                <w:rFonts w:hint="eastAsia"/>
-              </w:rPr>
-            </w:pPr>
             <w:r>
               <w:t>DIRECTORY_CREATE_RESPONSE</w:t>
             </w:r>
@@ -1675,7 +1834,6 @@
           <w:p>
             <w:pPr>
               <w:rPr>
-                <w:rFonts w:hint="eastAsia"/>
                 <w:strike/>
               </w:rPr>
             </w:pPr>
@@ -1692,16 +1850,8 @@
             <w:tcW w:w="4508" w:type="dxa"/>
           </w:tcPr>
           <w:p>
-            <w:pPr>
-              <w:rPr>
-                <w:rFonts w:hint="eastAsia"/>
-              </w:rPr>
-            </w:pPr>
-            <w:r>
-              <w:t>DIRECTORY_DELETE_</w:t>
-            </w:r>
-            <w:r>
-              <w:t>RESPONSE</w:t>
+            <w:r>
+              <w:t>DIRECTORY_DELETE_RESPONSE</w:t>
             </w:r>
           </w:p>
         </w:tc>
@@ -1782,13 +1932,7 @@
           <w:tcPr>
             <w:tcW w:w="4508" w:type="dxa"/>
           </w:tcPr>
-          <w:p>
-            <w:pPr>
-              <w:rPr>
-                <w:rFonts w:hint="eastAsia"/>
-              </w:rPr>
-            </w:pPr>
-          </w:p>
+          <w:p/>
         </w:tc>
       </w:tr>
       <w:tr>
@@ -1806,13 +1950,7 @@
           <w:tcPr>
             <w:tcW w:w="4508" w:type="dxa"/>
           </w:tcPr>
-          <w:p>
-            <w:pPr>
-              <w:rPr>
-                <w:rFonts w:hint="eastAsia"/>
-              </w:rPr>
-            </w:pPr>
-          </w:p>
+          <w:p/>
         </w:tc>
       </w:tr>
       <w:tr>
@@ -1830,13 +1968,7 @@
           <w:tcPr>
             <w:tcW w:w="4508" w:type="dxa"/>
           </w:tcPr>
-          <w:p>
-            <w:pPr>
-              <w:rPr>
-                <w:rFonts w:hint="eastAsia"/>
-              </w:rPr>
-            </w:pPr>
-          </w:p>
+          <w:p/>
         </w:tc>
       </w:tr>
       <w:tr>
@@ -1854,13 +1986,7 @@
           <w:tcPr>
             <w:tcW w:w="4508" w:type="dxa"/>
           </w:tcPr>
-          <w:p>
-            <w:pPr>
-              <w:rPr>
-                <w:rFonts w:hint="eastAsia"/>
-              </w:rPr>
-            </w:pPr>
-          </w:p>
+          <w:p/>
         </w:tc>
       </w:tr>
       <w:tr>
@@ -1878,13 +2004,7 @@
           <w:tcPr>
             <w:tcW w:w="4508" w:type="dxa"/>
           </w:tcPr>
-          <w:p>
-            <w:pPr>
-              <w:rPr>
-                <w:rFonts w:hint="eastAsia"/>
-              </w:rPr>
-            </w:pPr>
-          </w:p>
+          <w:p/>
         </w:tc>
       </w:tr>
     </w:tbl>
@@ -1900,13 +2020,7 @@
       </w:r>
     </w:p>
     <w:p/>
-    <w:p>
-      <w:pPr>
-        <w:rPr>
-          <w:rFonts w:hint="eastAsia"/>
-        </w:rPr>
-      </w:pPr>
-    </w:p>
+    <w:p/>
     <w:sectPr>
       <w:pgSz w:w="11906" w:h="16838"/>
       <w:pgMar w:top="1440" w:right="1440" w:bottom="1440" w:left="1440" w:header="851" w:footer="992" w:gutter="0"/>

</xml_diff>